<commit_message>
Projektmappe Gruppe M geändert
</commit_message>
<xml_diff>
--- a/Spezifikation/SEP_Projektmappe_Gruppe_M.docx
+++ b/Spezifikation/SEP_Projektmappe_Gruppe_M.docx
@@ -62,8 +62,16 @@
         <w:rPr>
           <w:rFonts w:asciiTheme="minorHAnsi" w:hAnsiTheme="minorHAnsi" w:cstheme="minorBidi"/>
         </w:rPr>
-        <w:t>Student Education Platform</w:t>
+        <w:t xml:space="preserve">Student Education </w:t>
       </w:r>
+      <w:proofErr w:type="spellStart"/>
+      <w:r>
+        <w:rPr>
+          <w:rFonts w:asciiTheme="minorHAnsi" w:hAnsiTheme="minorHAnsi" w:cstheme="minorBidi"/>
+        </w:rPr>
+        <w:t>Platform</w:t>
+      </w:r>
+      <w:proofErr w:type="spellEnd"/>
     </w:p>
     <w:p>
       <w:pPr>
@@ -133,9 +141,19 @@
       <w:pPr>
         <w:jc w:val="center"/>
       </w:pPr>
+      <w:proofErr w:type="spellStart"/>
       <w:r>
-        <w:t>Radet Ahuja</w:t>
+        <w:t>Radet</w:t>
       </w:r>
+      <w:proofErr w:type="spellEnd"/>
+      <w:r>
+        <w:t xml:space="preserve"> </w:t>
+      </w:r>
+      <w:proofErr w:type="spellStart"/>
+      <w:r>
+        <w:t>Ahuja</w:t>
+      </w:r>
+      <w:proofErr w:type="spellEnd"/>
     </w:p>
     <w:p>
       <w:pPr>
@@ -158,8 +176,13 @@
         <w:jc w:val="center"/>
       </w:pPr>
       <w:r>
-        <w:t>Georg Orfali</w:t>
+        <w:t xml:space="preserve">Georg </w:t>
       </w:r>
+      <w:proofErr w:type="spellStart"/>
+      <w:r>
+        <w:t>Orfali</w:t>
+      </w:r>
+      <w:proofErr w:type="spellEnd"/>
     </w:p>
     <w:p>
       <w:pPr>
@@ -173,9 +196,19 @@
       <w:pPr>
         <w:jc w:val="center"/>
       </w:pPr>
+      <w:proofErr w:type="spellStart"/>
       <w:r>
-        <w:t>Yafet Zehaie</w:t>
+        <w:t>Yafet</w:t>
       </w:r>
+      <w:proofErr w:type="spellEnd"/>
+      <w:r>
+        <w:t xml:space="preserve"> </w:t>
+      </w:r>
+      <w:proofErr w:type="spellStart"/>
+      <w:r>
+        <w:t>Zehaie</w:t>
+      </w:r>
+      <w:proofErr w:type="spellEnd"/>
     </w:p>
     <w:p>
       <w:pPr>
@@ -3163,6 +3196,7 @@
                 <w:b/>
               </w:rPr>
             </w:pPr>
+            <w:proofErr w:type="spellStart"/>
             <w:r>
               <w:rPr>
                 <w:rFonts w:cstheme="minorHAnsi"/>
@@ -3170,6 +3204,7 @@
               </w:rPr>
               <w:t>Id</w:t>
             </w:r>
+            <w:proofErr w:type="spellEnd"/>
           </w:p>
         </w:tc>
         <w:tc>
@@ -3440,9 +3475,11 @@
             <w:tcW w:w="1335" w:type="dxa"/>
           </w:tcPr>
           <w:p>
+            <w:proofErr w:type="spellStart"/>
             <w:r>
               <w:t>Tbd</w:t>
             </w:r>
+            <w:proofErr w:type="spellEnd"/>
           </w:p>
         </w:tc>
       </w:tr>
@@ -3511,9 +3548,11 @@
             <w:tcW w:w="1335" w:type="dxa"/>
           </w:tcPr>
           <w:p>
+            <w:proofErr w:type="spellStart"/>
             <w:r>
               <w:t>Tbd</w:t>
             </w:r>
+            <w:proofErr w:type="spellEnd"/>
           </w:p>
         </w:tc>
       </w:tr>
@@ -3539,9 +3578,11 @@
             <w:tcW w:w="3407" w:type="dxa"/>
           </w:tcPr>
           <w:p>
+            <w:proofErr w:type="spellStart"/>
             <w:r>
               <w:t>Kontoeditierung</w:t>
             </w:r>
+            <w:proofErr w:type="spellEnd"/>
           </w:p>
         </w:tc>
         <w:tc>
@@ -3569,9 +3610,11 @@
             <w:tcW w:w="1335" w:type="dxa"/>
           </w:tcPr>
           <w:p>
+            <w:proofErr w:type="spellStart"/>
             <w:r>
               <w:t>Tbd</w:t>
             </w:r>
+            <w:proofErr w:type="spellEnd"/>
           </w:p>
           <w:p/>
         </w:tc>
@@ -3628,9 +3671,11 @@
             <w:tcW w:w="1335" w:type="dxa"/>
           </w:tcPr>
           <w:p>
+            <w:proofErr w:type="spellStart"/>
             <w:r>
               <w:t>Tbd</w:t>
             </w:r>
+            <w:proofErr w:type="spellEnd"/>
           </w:p>
           <w:p/>
         </w:tc>
@@ -3687,9 +3732,11 @@
             <w:tcW w:w="1335" w:type="dxa"/>
           </w:tcPr>
           <w:p>
+            <w:proofErr w:type="spellStart"/>
             <w:r>
               <w:t>Tbd</w:t>
             </w:r>
+            <w:proofErr w:type="spellEnd"/>
           </w:p>
           <w:p/>
         </w:tc>
@@ -3737,8 +3784,13 @@
           </w:tcPr>
           <w:p>
             <w:r>
-              <w:t>Georg Orfali</w:t>
-            </w:r>
+              <w:t xml:space="preserve">Georg </w:t>
+            </w:r>
+            <w:proofErr w:type="spellStart"/>
+            <w:r>
+              <w:t>Orfali</w:t>
+            </w:r>
+            <w:proofErr w:type="spellEnd"/>
           </w:p>
         </w:tc>
         <w:tc>
@@ -3746,9 +3798,11 @@
             <w:tcW w:w="1335" w:type="dxa"/>
           </w:tcPr>
           <w:p>
+            <w:proofErr w:type="spellStart"/>
             <w:r>
               <w:t>Tbd</w:t>
             </w:r>
+            <w:proofErr w:type="spellEnd"/>
           </w:p>
           <w:p/>
         </w:tc>
@@ -3805,9 +3859,11 @@
             <w:tcW w:w="1335" w:type="dxa"/>
           </w:tcPr>
           <w:p>
+            <w:proofErr w:type="spellStart"/>
             <w:r>
               <w:t>Tbd</w:t>
             </w:r>
+            <w:proofErr w:type="spellEnd"/>
           </w:p>
           <w:p/>
         </w:tc>
@@ -3847,12 +3903,14 @@
             <w:tcW w:w="1981" w:type="dxa"/>
           </w:tcPr>
           <w:p>
+            <w:proofErr w:type="spellStart"/>
             <w:r>
               <w:t>b</w:t>
             </w:r>
             <w:r>
               <w:t>MSC</w:t>
             </w:r>
+            <w:proofErr w:type="spellEnd"/>
           </w:p>
         </w:tc>
         <w:tc>
@@ -3870,9 +3928,11 @@
             <w:tcW w:w="1335" w:type="dxa"/>
           </w:tcPr>
           <w:p>
+            <w:proofErr w:type="spellStart"/>
             <w:r>
               <w:t>Tbd</w:t>
             </w:r>
+            <w:proofErr w:type="spellEnd"/>
           </w:p>
         </w:tc>
       </w:tr>
@@ -3898,9 +3958,11 @@
             <w:tcW w:w="3407" w:type="dxa"/>
           </w:tcPr>
           <w:p>
+            <w:proofErr w:type="spellStart"/>
             <w:r>
               <w:t>Kontoeditierung</w:t>
             </w:r>
+            <w:proofErr w:type="spellEnd"/>
           </w:p>
         </w:tc>
         <w:tc>
@@ -3908,12 +3970,14 @@
             <w:tcW w:w="1981" w:type="dxa"/>
           </w:tcPr>
           <w:p>
+            <w:proofErr w:type="spellStart"/>
             <w:r>
               <w:t>b</w:t>
             </w:r>
             <w:r>
               <w:t>MSC</w:t>
             </w:r>
+            <w:proofErr w:type="spellEnd"/>
           </w:p>
         </w:tc>
         <w:tc>
@@ -3931,9 +3995,11 @@
             <w:tcW w:w="1335" w:type="dxa"/>
           </w:tcPr>
           <w:p>
+            <w:proofErr w:type="spellStart"/>
             <w:r>
               <w:t>Tbd</w:t>
             </w:r>
+            <w:proofErr w:type="spellEnd"/>
           </w:p>
           <w:p/>
         </w:tc>
@@ -3970,9 +4036,11 @@
             <w:tcW w:w="1981" w:type="dxa"/>
           </w:tcPr>
           <w:p>
+            <w:proofErr w:type="spellStart"/>
             <w:r>
               <w:t>bMSC</w:t>
             </w:r>
+            <w:proofErr w:type="spellEnd"/>
           </w:p>
         </w:tc>
         <w:tc>
@@ -3981,8 +4049,13 @@
           </w:tcPr>
           <w:p>
             <w:r>
-              <w:t>Georg Orfali</w:t>
-            </w:r>
+              <w:t xml:space="preserve">Georg </w:t>
+            </w:r>
+            <w:proofErr w:type="spellStart"/>
+            <w:r>
+              <w:t>Orfali</w:t>
+            </w:r>
+            <w:proofErr w:type="spellEnd"/>
           </w:p>
         </w:tc>
         <w:tc>
@@ -3990,9 +4063,11 @@
             <w:tcW w:w="1335" w:type="dxa"/>
           </w:tcPr>
           <w:p>
+            <w:proofErr w:type="spellStart"/>
             <w:r>
               <w:t>Tbd</w:t>
             </w:r>
+            <w:proofErr w:type="spellEnd"/>
           </w:p>
           <w:p/>
         </w:tc>
@@ -4029,9 +4104,11 @@
             <w:tcW w:w="1981" w:type="dxa"/>
           </w:tcPr>
           <w:p>
+            <w:proofErr w:type="spellStart"/>
             <w:r>
               <w:t>bMSC</w:t>
             </w:r>
+            <w:proofErr w:type="spellEnd"/>
           </w:p>
         </w:tc>
         <w:tc>
@@ -4049,9 +4126,11 @@
             <w:tcW w:w="1335" w:type="dxa"/>
           </w:tcPr>
           <w:p>
+            <w:proofErr w:type="spellStart"/>
             <w:r>
               <w:t>Tbd</w:t>
             </w:r>
+            <w:proofErr w:type="spellEnd"/>
           </w:p>
           <w:p/>
         </w:tc>
@@ -4088,9 +4167,11 @@
             <w:tcW w:w="1981" w:type="dxa"/>
           </w:tcPr>
           <w:p>
+            <w:proofErr w:type="spellStart"/>
             <w:r>
               <w:t>bMSC</w:t>
             </w:r>
+            <w:proofErr w:type="spellEnd"/>
           </w:p>
         </w:tc>
         <w:tc>
@@ -4099,8 +4180,13 @@
           </w:tcPr>
           <w:p>
             <w:r>
-              <w:t>Georg Orfali</w:t>
-            </w:r>
+              <w:t xml:space="preserve">Georg </w:t>
+            </w:r>
+            <w:proofErr w:type="spellStart"/>
+            <w:r>
+              <w:t>Orfali</w:t>
+            </w:r>
+            <w:proofErr w:type="spellEnd"/>
           </w:p>
         </w:tc>
         <w:tc>
@@ -4108,9 +4194,11 @@
             <w:tcW w:w="1335" w:type="dxa"/>
           </w:tcPr>
           <w:p>
+            <w:proofErr w:type="spellStart"/>
             <w:r>
               <w:t>Tbd</w:t>
             </w:r>
+            <w:proofErr w:type="spellEnd"/>
           </w:p>
           <w:p/>
         </w:tc>
@@ -4222,9 +4310,11 @@
             <w:tcW w:w="1335" w:type="dxa"/>
           </w:tcPr>
           <w:p>
+            <w:proofErr w:type="spellStart"/>
             <w:r>
               <w:t>Tbd</w:t>
             </w:r>
+            <w:proofErr w:type="spellEnd"/>
           </w:p>
         </w:tc>
       </w:tr>
@@ -4257,9 +4347,11 @@
             <w:tcW w:w="1981" w:type="dxa"/>
           </w:tcPr>
           <w:p>
+            <w:proofErr w:type="spellStart"/>
             <w:r>
               <w:t>bMSC</w:t>
             </w:r>
+            <w:proofErr w:type="spellEnd"/>
           </w:p>
         </w:tc>
         <w:tc>
@@ -4277,9 +4369,11 @@
             <w:tcW w:w="1335" w:type="dxa"/>
           </w:tcPr>
           <w:p>
+            <w:proofErr w:type="spellStart"/>
             <w:r>
               <w:t>Tbd</w:t>
             </w:r>
+            <w:proofErr w:type="spellEnd"/>
           </w:p>
         </w:tc>
       </w:tr>
@@ -4348,9 +4442,11 @@
             <w:tcW w:w="1335" w:type="dxa"/>
           </w:tcPr>
           <w:p>
+            <w:proofErr w:type="spellStart"/>
             <w:r>
               <w:t>Tbd</w:t>
             </w:r>
+            <w:proofErr w:type="spellEnd"/>
           </w:p>
         </w:tc>
       </w:tr>
@@ -4491,9 +4587,11 @@
             <w:tcW w:w="1335" w:type="dxa"/>
           </w:tcPr>
           <w:p>
+            <w:proofErr w:type="spellStart"/>
             <w:r>
               <w:t>Tbd</w:t>
             </w:r>
+            <w:proofErr w:type="spellEnd"/>
           </w:p>
         </w:tc>
       </w:tr>
@@ -4539,12 +4637,14 @@
                 <w:rFonts w:ascii="Calibri" w:eastAsia="Calibri" w:hAnsi="Calibri" w:cs="Calibri"/>
               </w:rPr>
             </w:pPr>
+            <w:proofErr w:type="spellStart"/>
             <w:r>
               <w:rPr>
                 <w:rFonts w:ascii="Calibri" w:eastAsia="Calibri" w:hAnsi="Calibri" w:cs="Calibri"/>
               </w:rPr>
               <w:t>bMSC</w:t>
             </w:r>
+            <w:proofErr w:type="spellEnd"/>
           </w:p>
         </w:tc>
         <w:tc>
@@ -4562,9 +4662,11 @@
             <w:tcW w:w="1335" w:type="dxa"/>
           </w:tcPr>
           <w:p>
+            <w:proofErr w:type="spellStart"/>
             <w:r>
               <w:t>Tbd</w:t>
             </w:r>
+            <w:proofErr w:type="spellEnd"/>
           </w:p>
         </w:tc>
       </w:tr>
@@ -4633,9 +4735,11 @@
             <w:tcW w:w="1335" w:type="dxa"/>
           </w:tcPr>
           <w:p>
+            <w:proofErr w:type="spellStart"/>
             <w:r>
               <w:t>Tbd</w:t>
             </w:r>
+            <w:proofErr w:type="spellEnd"/>
           </w:p>
         </w:tc>
       </w:tr>
@@ -4777,9 +4881,11 @@
             <w:tcW w:w="1335" w:type="dxa"/>
           </w:tcPr>
           <w:p>
+            <w:proofErr w:type="spellStart"/>
             <w:r>
               <w:t>Tbd</w:t>
             </w:r>
+            <w:proofErr w:type="spellEnd"/>
           </w:p>
         </w:tc>
       </w:tr>
@@ -4825,12 +4931,14 @@
                 <w:rFonts w:ascii="Calibri" w:eastAsia="Calibri" w:hAnsi="Calibri" w:cs="Calibri"/>
               </w:rPr>
             </w:pPr>
+            <w:proofErr w:type="spellStart"/>
             <w:r>
               <w:rPr>
                 <w:rFonts w:ascii="Calibri" w:eastAsia="Calibri" w:hAnsi="Calibri" w:cs="Calibri"/>
               </w:rPr>
               <w:t>bMSC</w:t>
             </w:r>
+            <w:proofErr w:type="spellEnd"/>
           </w:p>
         </w:tc>
         <w:tc>
@@ -4848,9 +4956,11 @@
             <w:tcW w:w="1335" w:type="dxa"/>
           </w:tcPr>
           <w:p>
+            <w:proofErr w:type="spellStart"/>
             <w:r>
               <w:t>Tbd</w:t>
             </w:r>
+            <w:proofErr w:type="spellEnd"/>
           </w:p>
         </w:tc>
       </w:tr>
@@ -4919,9 +5029,11 @@
             <w:tcW w:w="1335" w:type="dxa"/>
           </w:tcPr>
           <w:p>
+            <w:proofErr w:type="spellStart"/>
             <w:r>
               <w:t>Tbd</w:t>
             </w:r>
+            <w:proofErr w:type="spellEnd"/>
           </w:p>
         </w:tc>
       </w:tr>
@@ -5058,9 +5170,11 @@
             <w:tcW w:w="1335" w:type="dxa"/>
           </w:tcPr>
           <w:p>
+            <w:proofErr w:type="spellStart"/>
             <w:r>
               <w:t>Tbd</w:t>
             </w:r>
+            <w:proofErr w:type="spellEnd"/>
           </w:p>
         </w:tc>
       </w:tr>
@@ -5106,12 +5220,14 @@
                 <w:rFonts w:ascii="Calibri" w:eastAsia="Calibri" w:hAnsi="Calibri" w:cs="Calibri"/>
               </w:rPr>
             </w:pPr>
+            <w:proofErr w:type="spellStart"/>
             <w:r>
               <w:rPr>
                 <w:rFonts w:ascii="Calibri" w:eastAsia="Calibri" w:hAnsi="Calibri" w:cs="Calibri"/>
               </w:rPr>
               <w:t>bMSC</w:t>
             </w:r>
+            <w:proofErr w:type="spellEnd"/>
           </w:p>
         </w:tc>
         <w:tc>
@@ -5125,9 +5241,11 @@
             <w:tcW w:w="1335" w:type="dxa"/>
           </w:tcPr>
           <w:p>
+            <w:proofErr w:type="spellStart"/>
             <w:r>
               <w:t>Tbd</w:t>
             </w:r>
+            <w:proofErr w:type="spellEnd"/>
           </w:p>
         </w:tc>
       </w:tr>
@@ -5192,9 +5310,11 @@
             <w:tcW w:w="1335" w:type="dxa"/>
           </w:tcPr>
           <w:p>
+            <w:proofErr w:type="spellStart"/>
             <w:r>
               <w:t>Tbd</w:t>
             </w:r>
+            <w:proofErr w:type="spellEnd"/>
           </w:p>
         </w:tc>
       </w:tr>
@@ -5325,9 +5445,19 @@
             <w:tcW w:w="2523" w:type="dxa"/>
           </w:tcPr>
           <w:p>
-            <w:r>
-              <w:t>Yafet Zehaie</w:t>
-            </w:r>
+            <w:proofErr w:type="spellStart"/>
+            <w:r>
+              <w:t>Yafet</w:t>
+            </w:r>
+            <w:proofErr w:type="spellEnd"/>
+            <w:r>
+              <w:t xml:space="preserve"> </w:t>
+            </w:r>
+            <w:proofErr w:type="spellStart"/>
+            <w:r>
+              <w:t>Zehaie</w:t>
+            </w:r>
+            <w:proofErr w:type="spellEnd"/>
           </w:p>
         </w:tc>
         <w:tc>
@@ -5335,9 +5465,11 @@
             <w:tcW w:w="1335" w:type="dxa"/>
           </w:tcPr>
           <w:p>
+            <w:proofErr w:type="spellStart"/>
             <w:r>
               <w:t>Tbd</w:t>
             </w:r>
+            <w:proofErr w:type="spellEnd"/>
           </w:p>
         </w:tc>
       </w:tr>
@@ -5383,12 +5515,14 @@
                 <w:rFonts w:ascii="Calibri" w:eastAsia="Calibri" w:hAnsi="Calibri" w:cs="Calibri"/>
               </w:rPr>
             </w:pPr>
+            <w:proofErr w:type="spellStart"/>
             <w:r>
               <w:rPr>
                 <w:rFonts w:ascii="Calibri" w:eastAsia="Calibri" w:hAnsi="Calibri" w:cs="Calibri"/>
               </w:rPr>
               <w:t>bMSC</w:t>
             </w:r>
+            <w:proofErr w:type="spellEnd"/>
           </w:p>
         </w:tc>
         <w:tc>
@@ -5396,9 +5530,19 @@
             <w:tcW w:w="2523" w:type="dxa"/>
           </w:tcPr>
           <w:p>
-            <w:r>
-              <w:t>Yafet Zehaie</w:t>
-            </w:r>
+            <w:proofErr w:type="spellStart"/>
+            <w:r>
+              <w:t>Yafet</w:t>
+            </w:r>
+            <w:proofErr w:type="spellEnd"/>
+            <w:r>
+              <w:t xml:space="preserve"> </w:t>
+            </w:r>
+            <w:proofErr w:type="spellStart"/>
+            <w:r>
+              <w:t>Zehaie</w:t>
+            </w:r>
+            <w:proofErr w:type="spellEnd"/>
           </w:p>
         </w:tc>
         <w:tc>
@@ -5406,9 +5550,11 @@
             <w:tcW w:w="1335" w:type="dxa"/>
           </w:tcPr>
           <w:p>
+            <w:proofErr w:type="spellStart"/>
             <w:r>
               <w:t>Tbd</w:t>
             </w:r>
+            <w:proofErr w:type="spellEnd"/>
           </w:p>
         </w:tc>
       </w:tr>
@@ -5467,9 +5613,19 @@
             <w:tcW w:w="2523" w:type="dxa"/>
           </w:tcPr>
           <w:p>
-            <w:r>
-              <w:t>Yafet Zehaie</w:t>
-            </w:r>
+            <w:proofErr w:type="spellStart"/>
+            <w:r>
+              <w:t>Yafet</w:t>
+            </w:r>
+            <w:proofErr w:type="spellEnd"/>
+            <w:r>
+              <w:t xml:space="preserve"> </w:t>
+            </w:r>
+            <w:proofErr w:type="spellStart"/>
+            <w:r>
+              <w:t>Zehaie</w:t>
+            </w:r>
+            <w:proofErr w:type="spellEnd"/>
           </w:p>
         </w:tc>
         <w:tc>
@@ -5477,9 +5633,11 @@
             <w:tcW w:w="1335" w:type="dxa"/>
           </w:tcPr>
           <w:p>
+            <w:proofErr w:type="spellStart"/>
             <w:r>
               <w:t>Tbd</w:t>
             </w:r>
+            <w:proofErr w:type="spellEnd"/>
           </w:p>
         </w:tc>
       </w:tr>
@@ -5610,9 +5768,19 @@
             <w:tcW w:w="2523" w:type="dxa"/>
           </w:tcPr>
           <w:p>
-            <w:r>
-              <w:t>Yafet Zehaie</w:t>
-            </w:r>
+            <w:proofErr w:type="spellStart"/>
+            <w:r>
+              <w:t>Yafet</w:t>
+            </w:r>
+            <w:proofErr w:type="spellEnd"/>
+            <w:r>
+              <w:t xml:space="preserve"> </w:t>
+            </w:r>
+            <w:proofErr w:type="spellStart"/>
+            <w:r>
+              <w:t>Zehaie</w:t>
+            </w:r>
+            <w:proofErr w:type="spellEnd"/>
           </w:p>
         </w:tc>
         <w:tc>
@@ -5620,9 +5788,11 @@
             <w:tcW w:w="1335" w:type="dxa"/>
           </w:tcPr>
           <w:p>
+            <w:proofErr w:type="spellStart"/>
             <w:r>
               <w:t>Tbd</w:t>
             </w:r>
+            <w:proofErr w:type="spellEnd"/>
           </w:p>
         </w:tc>
       </w:tr>
@@ -5668,12 +5838,14 @@
                 <w:rFonts w:ascii="Calibri" w:eastAsia="Calibri" w:hAnsi="Calibri" w:cs="Calibri"/>
               </w:rPr>
             </w:pPr>
+            <w:proofErr w:type="spellStart"/>
             <w:r>
               <w:rPr>
                 <w:rFonts w:ascii="Calibri" w:eastAsia="Calibri" w:hAnsi="Calibri" w:cs="Calibri"/>
               </w:rPr>
               <w:t>bMSC</w:t>
             </w:r>
+            <w:proofErr w:type="spellEnd"/>
           </w:p>
         </w:tc>
         <w:tc>
@@ -5681,9 +5853,19 @@
             <w:tcW w:w="2523" w:type="dxa"/>
           </w:tcPr>
           <w:p>
-            <w:r>
-              <w:t>Yafet Zehaie</w:t>
-            </w:r>
+            <w:proofErr w:type="spellStart"/>
+            <w:r>
+              <w:t>Yafet</w:t>
+            </w:r>
+            <w:proofErr w:type="spellEnd"/>
+            <w:r>
+              <w:t xml:space="preserve"> </w:t>
+            </w:r>
+            <w:proofErr w:type="spellStart"/>
+            <w:r>
+              <w:t>Zehaie</w:t>
+            </w:r>
+            <w:proofErr w:type="spellEnd"/>
           </w:p>
         </w:tc>
         <w:tc>
@@ -5691,9 +5873,11 @@
             <w:tcW w:w="1335" w:type="dxa"/>
           </w:tcPr>
           <w:p>
+            <w:proofErr w:type="spellStart"/>
             <w:r>
               <w:t>Tbd</w:t>
             </w:r>
+            <w:proofErr w:type="spellEnd"/>
           </w:p>
         </w:tc>
       </w:tr>
@@ -5824,9 +6008,19 @@
             <w:tcW w:w="2523" w:type="dxa"/>
           </w:tcPr>
           <w:p>
-            <w:r>
-              <w:t>Yafet Zehaie</w:t>
-            </w:r>
+            <w:proofErr w:type="spellStart"/>
+            <w:r>
+              <w:t>Yafet</w:t>
+            </w:r>
+            <w:proofErr w:type="spellEnd"/>
+            <w:r>
+              <w:t xml:space="preserve"> </w:t>
+            </w:r>
+            <w:proofErr w:type="spellStart"/>
+            <w:r>
+              <w:t>Zehaie</w:t>
+            </w:r>
+            <w:proofErr w:type="spellEnd"/>
           </w:p>
         </w:tc>
         <w:tc>
@@ -5834,9 +6028,11 @@
             <w:tcW w:w="1335" w:type="dxa"/>
           </w:tcPr>
           <w:p>
+            <w:proofErr w:type="spellStart"/>
             <w:r>
               <w:t>Tbd</w:t>
             </w:r>
+            <w:proofErr w:type="spellEnd"/>
           </w:p>
         </w:tc>
       </w:tr>
@@ -5882,12 +6078,14 @@
                 <w:rFonts w:ascii="Calibri" w:eastAsia="Calibri" w:hAnsi="Calibri" w:cs="Calibri"/>
               </w:rPr>
             </w:pPr>
+            <w:proofErr w:type="spellStart"/>
             <w:r>
               <w:rPr>
                 <w:rFonts w:ascii="Calibri" w:eastAsia="Calibri" w:hAnsi="Calibri" w:cs="Calibri"/>
               </w:rPr>
               <w:t>bMSC</w:t>
             </w:r>
+            <w:proofErr w:type="spellEnd"/>
           </w:p>
         </w:tc>
         <w:tc>
@@ -5895,9 +6093,19 @@
             <w:tcW w:w="2523" w:type="dxa"/>
           </w:tcPr>
           <w:p>
-            <w:r>
-              <w:t>Yafet Zehaie</w:t>
-            </w:r>
+            <w:proofErr w:type="spellStart"/>
+            <w:r>
+              <w:t>Yafet</w:t>
+            </w:r>
+            <w:proofErr w:type="spellEnd"/>
+            <w:r>
+              <w:t xml:space="preserve"> </w:t>
+            </w:r>
+            <w:proofErr w:type="spellStart"/>
+            <w:r>
+              <w:t>Zehaie</w:t>
+            </w:r>
+            <w:proofErr w:type="spellEnd"/>
           </w:p>
         </w:tc>
         <w:tc>
@@ -5905,9 +6113,11 @@
             <w:tcW w:w="1335" w:type="dxa"/>
           </w:tcPr>
           <w:p>
+            <w:proofErr w:type="spellStart"/>
             <w:r>
               <w:t>Tbd</w:t>
             </w:r>
+            <w:proofErr w:type="spellEnd"/>
           </w:p>
         </w:tc>
       </w:tr>
@@ -5966,9 +6176,19 @@
             <w:tcW w:w="2523" w:type="dxa"/>
           </w:tcPr>
           <w:p>
-            <w:r>
-              <w:t>Yafet Zehaie</w:t>
-            </w:r>
+            <w:proofErr w:type="spellStart"/>
+            <w:r>
+              <w:t>Yafet</w:t>
+            </w:r>
+            <w:proofErr w:type="spellEnd"/>
+            <w:r>
+              <w:t xml:space="preserve"> </w:t>
+            </w:r>
+            <w:proofErr w:type="spellStart"/>
+            <w:r>
+              <w:t>Zehaie</w:t>
+            </w:r>
+            <w:proofErr w:type="spellEnd"/>
           </w:p>
         </w:tc>
         <w:tc>
@@ -5976,9 +6196,11 @@
             <w:tcW w:w="1335" w:type="dxa"/>
           </w:tcPr>
           <w:p>
+            <w:proofErr w:type="spellStart"/>
             <w:r>
               <w:t>Tbd</w:t>
             </w:r>
+            <w:proofErr w:type="spellEnd"/>
           </w:p>
         </w:tc>
       </w:tr>
@@ -6109,9 +6331,19 @@
             <w:tcW w:w="2523" w:type="dxa"/>
           </w:tcPr>
           <w:p>
-            <w:r>
-              <w:t>Yafet Zehaie</w:t>
-            </w:r>
+            <w:proofErr w:type="spellStart"/>
+            <w:r>
+              <w:t>Yafet</w:t>
+            </w:r>
+            <w:proofErr w:type="spellEnd"/>
+            <w:r>
+              <w:t xml:space="preserve"> </w:t>
+            </w:r>
+            <w:proofErr w:type="spellStart"/>
+            <w:r>
+              <w:t>Zehaie</w:t>
+            </w:r>
+            <w:proofErr w:type="spellEnd"/>
           </w:p>
         </w:tc>
         <w:tc>
@@ -6119,9 +6351,11 @@
             <w:tcW w:w="1335" w:type="dxa"/>
           </w:tcPr>
           <w:p>
+            <w:proofErr w:type="spellStart"/>
             <w:r>
               <w:t>Tbd</w:t>
             </w:r>
+            <w:proofErr w:type="spellEnd"/>
           </w:p>
         </w:tc>
       </w:tr>
@@ -6167,12 +6401,14 @@
                 <w:rFonts w:ascii="Calibri" w:eastAsia="Calibri" w:hAnsi="Calibri" w:cs="Calibri"/>
               </w:rPr>
             </w:pPr>
+            <w:proofErr w:type="spellStart"/>
             <w:r>
               <w:rPr>
                 <w:rFonts w:ascii="Calibri" w:eastAsia="Calibri" w:hAnsi="Calibri" w:cs="Calibri"/>
               </w:rPr>
               <w:t>bMSC</w:t>
             </w:r>
+            <w:proofErr w:type="spellEnd"/>
           </w:p>
         </w:tc>
         <w:tc>
@@ -6180,9 +6416,19 @@
             <w:tcW w:w="2523" w:type="dxa"/>
           </w:tcPr>
           <w:p>
-            <w:r>
-              <w:t>Yafet Zehaie</w:t>
-            </w:r>
+            <w:proofErr w:type="spellStart"/>
+            <w:r>
+              <w:t>Yafet</w:t>
+            </w:r>
+            <w:proofErr w:type="spellEnd"/>
+            <w:r>
+              <w:t xml:space="preserve"> </w:t>
+            </w:r>
+            <w:proofErr w:type="spellStart"/>
+            <w:r>
+              <w:t>Zehaie</w:t>
+            </w:r>
+            <w:proofErr w:type="spellEnd"/>
           </w:p>
         </w:tc>
         <w:tc>
@@ -6190,9 +6436,11 @@
             <w:tcW w:w="1335" w:type="dxa"/>
           </w:tcPr>
           <w:p>
+            <w:proofErr w:type="spellStart"/>
             <w:r>
               <w:t>Tbd</w:t>
             </w:r>
+            <w:proofErr w:type="spellEnd"/>
           </w:p>
         </w:tc>
       </w:tr>
@@ -6251,9 +6499,19 @@
             <w:tcW w:w="2523" w:type="dxa"/>
           </w:tcPr>
           <w:p>
-            <w:r>
-              <w:t>Yafet Zehaie</w:t>
-            </w:r>
+            <w:proofErr w:type="spellStart"/>
+            <w:r>
+              <w:t>Yafet</w:t>
+            </w:r>
+            <w:proofErr w:type="spellEnd"/>
+            <w:r>
+              <w:t xml:space="preserve"> </w:t>
+            </w:r>
+            <w:proofErr w:type="spellStart"/>
+            <w:r>
+              <w:t>Zehaie</w:t>
+            </w:r>
+            <w:proofErr w:type="spellEnd"/>
           </w:p>
         </w:tc>
         <w:tc>
@@ -6261,9 +6519,11 @@
             <w:tcW w:w="1335" w:type="dxa"/>
           </w:tcPr>
           <w:p>
+            <w:proofErr w:type="spellStart"/>
             <w:r>
               <w:t>Tbd</w:t>
             </w:r>
+            <w:proofErr w:type="spellEnd"/>
           </w:p>
         </w:tc>
       </w:tr>
@@ -6726,8 +6986,13 @@
           </w:tcPr>
           <w:p>
             <w:r>
-              <w:t>Georg Orfali</w:t>
-            </w:r>
+              <w:t xml:space="preserve">Georg </w:t>
+            </w:r>
+            <w:proofErr w:type="spellStart"/>
+            <w:r>
+              <w:t>Orfali</w:t>
+            </w:r>
+            <w:proofErr w:type="spellEnd"/>
           </w:p>
           <w:p/>
         </w:tc>
@@ -6736,9 +7001,11 @@
             <w:tcW w:w="1335" w:type="dxa"/>
           </w:tcPr>
           <w:p>
+            <w:proofErr w:type="spellStart"/>
             <w:r>
               <w:t>Tbd</w:t>
             </w:r>
+            <w:proofErr w:type="spellEnd"/>
           </w:p>
         </w:tc>
       </w:tr>
@@ -6800,8 +7067,13 @@
           </w:tcPr>
           <w:p>
             <w:r>
-              <w:t>Georg Orfali</w:t>
-            </w:r>
+              <w:t xml:space="preserve">Georg </w:t>
+            </w:r>
+            <w:proofErr w:type="spellStart"/>
+            <w:r>
+              <w:t>Orfali</w:t>
+            </w:r>
+            <w:proofErr w:type="spellEnd"/>
           </w:p>
           <w:p/>
         </w:tc>
@@ -6810,9 +7082,11 @@
             <w:tcW w:w="1335" w:type="dxa"/>
           </w:tcPr>
           <w:p>
+            <w:proofErr w:type="spellStart"/>
             <w:r>
               <w:t>Tbd</w:t>
             </w:r>
+            <w:proofErr w:type="spellEnd"/>
           </w:p>
         </w:tc>
       </w:tr>
@@ -6882,8 +7156,13 @@
           </w:tcPr>
           <w:p>
             <w:r>
-              <w:t>Georg Orfali</w:t>
-            </w:r>
+              <w:t xml:space="preserve">Georg </w:t>
+            </w:r>
+            <w:proofErr w:type="spellStart"/>
+            <w:r>
+              <w:t>Orfali</w:t>
+            </w:r>
+            <w:proofErr w:type="spellEnd"/>
           </w:p>
           <w:p/>
         </w:tc>
@@ -6892,9 +7171,11 @@
             <w:tcW w:w="1335" w:type="dxa"/>
           </w:tcPr>
           <w:p>
+            <w:proofErr w:type="spellStart"/>
             <w:r>
               <w:t>Tbd</w:t>
             </w:r>
+            <w:proofErr w:type="spellEnd"/>
           </w:p>
         </w:tc>
       </w:tr>
@@ -7018,9 +7299,11 @@
             <w:tcW w:w="1335" w:type="dxa"/>
           </w:tcPr>
           <w:p>
+            <w:proofErr w:type="spellStart"/>
             <w:r>
               <w:t>Tbd</w:t>
             </w:r>
+            <w:proofErr w:type="spellEnd"/>
           </w:p>
         </w:tc>
       </w:tr>
@@ -7086,9 +7369,11 @@
             <w:tcW w:w="1335" w:type="dxa"/>
           </w:tcPr>
           <w:p>
+            <w:proofErr w:type="spellStart"/>
             <w:r>
               <w:t>Tbd</w:t>
             </w:r>
+            <w:proofErr w:type="spellEnd"/>
           </w:p>
         </w:tc>
       </w:tr>
@@ -7154,9 +7439,11 @@
             <w:tcW w:w="1335" w:type="dxa"/>
           </w:tcPr>
           <w:p>
+            <w:proofErr w:type="spellStart"/>
             <w:r>
               <w:t>Tbd</w:t>
             </w:r>
+            <w:proofErr w:type="spellEnd"/>
           </w:p>
         </w:tc>
       </w:tr>
@@ -7205,12 +7492,14 @@
                 <w:rFonts w:ascii="Calibri" w:eastAsia="Calibri" w:hAnsi="Calibri" w:cs="Calibri"/>
               </w:rPr>
             </w:pPr>
+            <w:proofErr w:type="spellStart"/>
             <w:r>
               <w:rPr>
                 <w:rFonts w:ascii="Calibri" w:eastAsia="Calibri" w:hAnsi="Calibri" w:cs="Calibri"/>
               </w:rPr>
               <w:t>bMSC</w:t>
             </w:r>
+            <w:proofErr w:type="spellEnd"/>
           </w:p>
         </w:tc>
         <w:tc>
@@ -7229,9 +7518,11 @@
             <w:tcW w:w="1335" w:type="dxa"/>
           </w:tcPr>
           <w:p>
+            <w:proofErr w:type="spellStart"/>
             <w:r>
               <w:t>Tbd</w:t>
             </w:r>
+            <w:proofErr w:type="spellEnd"/>
           </w:p>
         </w:tc>
       </w:tr>
@@ -7280,12 +7571,14 @@
                 <w:rFonts w:ascii="Calibri" w:eastAsia="Calibri" w:hAnsi="Calibri" w:cs="Calibri"/>
               </w:rPr>
             </w:pPr>
+            <w:proofErr w:type="spellStart"/>
             <w:r>
               <w:rPr>
                 <w:rFonts w:ascii="Calibri" w:eastAsia="Calibri" w:hAnsi="Calibri" w:cs="Calibri"/>
               </w:rPr>
               <w:t>bMSC</w:t>
             </w:r>
+            <w:proofErr w:type="spellEnd"/>
           </w:p>
         </w:tc>
         <w:tc>
@@ -7304,9 +7597,11 @@
             <w:tcW w:w="1335" w:type="dxa"/>
           </w:tcPr>
           <w:p>
+            <w:proofErr w:type="spellStart"/>
             <w:r>
               <w:t>Tbd</w:t>
             </w:r>
+            <w:proofErr w:type="spellEnd"/>
           </w:p>
         </w:tc>
       </w:tr>
@@ -7355,12 +7650,14 @@
                 <w:rFonts w:ascii="Calibri" w:eastAsia="Calibri" w:hAnsi="Calibri" w:cs="Calibri"/>
               </w:rPr>
             </w:pPr>
+            <w:proofErr w:type="spellStart"/>
             <w:r>
               <w:rPr>
                 <w:rFonts w:ascii="Calibri" w:eastAsia="Calibri" w:hAnsi="Calibri" w:cs="Calibri"/>
               </w:rPr>
               <w:t>bMSC</w:t>
             </w:r>
+            <w:proofErr w:type="spellEnd"/>
           </w:p>
         </w:tc>
         <w:tc>
@@ -7379,9 +7676,11 @@
             <w:tcW w:w="1335" w:type="dxa"/>
           </w:tcPr>
           <w:p>
+            <w:proofErr w:type="spellStart"/>
             <w:r>
               <w:t>Tbd</w:t>
             </w:r>
+            <w:proofErr w:type="spellEnd"/>
           </w:p>
         </w:tc>
       </w:tr>
@@ -7454,9 +7753,11 @@
             <w:tcW w:w="1335" w:type="dxa"/>
           </w:tcPr>
           <w:p>
+            <w:proofErr w:type="spellStart"/>
             <w:r>
               <w:t>Tbd</w:t>
             </w:r>
+            <w:proofErr w:type="spellEnd"/>
           </w:p>
         </w:tc>
       </w:tr>
@@ -7529,9 +7830,11 @@
             <w:tcW w:w="1335" w:type="dxa"/>
           </w:tcPr>
           <w:p>
+            <w:proofErr w:type="spellStart"/>
             <w:r>
               <w:t>Tbd</w:t>
             </w:r>
+            <w:proofErr w:type="spellEnd"/>
           </w:p>
         </w:tc>
       </w:tr>
@@ -7591,9 +7894,11 @@
             <w:shd w:val="clear" w:color="auto" w:fill="E7E6E6" w:themeFill="background2"/>
           </w:tcPr>
           <w:p>
+            <w:proofErr w:type="spellStart"/>
             <w:r>
               <w:t>Tbd</w:t>
             </w:r>
+            <w:proofErr w:type="spellEnd"/>
           </w:p>
         </w:tc>
       </w:tr>
@@ -7659,9 +7964,11 @@
             <w:tcW w:w="1335" w:type="dxa"/>
           </w:tcPr>
           <w:p>
+            <w:proofErr w:type="spellStart"/>
             <w:r>
               <w:t>Tbd</w:t>
             </w:r>
+            <w:proofErr w:type="spellEnd"/>
           </w:p>
         </w:tc>
       </w:tr>
@@ -7703,12 +8010,14 @@
                 <w:rFonts w:ascii="Calibri" w:eastAsia="Calibri" w:hAnsi="Calibri" w:cs="Calibri"/>
               </w:rPr>
             </w:pPr>
+            <w:proofErr w:type="spellStart"/>
             <w:r>
               <w:rPr>
                 <w:rFonts w:ascii="Calibri" w:eastAsia="Calibri" w:hAnsi="Calibri" w:cs="Calibri"/>
               </w:rPr>
               <w:t>bMSC</w:t>
             </w:r>
+            <w:proofErr w:type="spellEnd"/>
           </w:p>
         </w:tc>
         <w:tc>
@@ -7726,9 +8035,11 @@
             <w:tcW w:w="1335" w:type="dxa"/>
           </w:tcPr>
           <w:p>
+            <w:proofErr w:type="spellStart"/>
             <w:r>
               <w:t>Tbd</w:t>
             </w:r>
+            <w:proofErr w:type="spellEnd"/>
           </w:p>
         </w:tc>
       </w:tr>
@@ -7793,9 +8104,11 @@
             <w:tcW w:w="1335" w:type="dxa"/>
           </w:tcPr>
           <w:p>
+            <w:proofErr w:type="spellStart"/>
             <w:r>
               <w:t>Tbd</w:t>
             </w:r>
+            <w:proofErr w:type="spellEnd"/>
           </w:p>
         </w:tc>
       </w:tr>
@@ -7806,12 +8119,14 @@
         <w:tc>
           <w:tcPr>
             <w:tcW w:w="643" w:type="dxa"/>
+            <w:shd w:val="clear" w:color="auto" w:fill="E7E6E6" w:themeFill="background2"/>
           </w:tcPr>
           <w:p/>
         </w:tc>
         <w:tc>
           <w:tcPr>
             <w:tcW w:w="3407" w:type="dxa"/>
+            <w:shd w:val="clear" w:color="auto" w:fill="E7E6E6" w:themeFill="background2"/>
           </w:tcPr>
           <w:p>
             <w:pPr>
@@ -7819,11 +8134,18 @@
                 <w:rFonts w:ascii="Calibri" w:eastAsia="Calibri" w:hAnsi="Calibri" w:cs="Calibri"/>
               </w:rPr>
             </w:pPr>
+            <w:r>
+              <w:rPr>
+                <w:rFonts w:ascii="Calibri" w:eastAsia="Calibri" w:hAnsi="Calibri" w:cs="Calibri"/>
+              </w:rPr>
+              <w:t>Klassendiagramm Client</w:t>
+            </w:r>
           </w:p>
         </w:tc>
         <w:tc>
           <w:tcPr>
             <w:tcW w:w="1981" w:type="dxa"/>
+            <w:shd w:val="clear" w:color="auto" w:fill="E7E6E6" w:themeFill="background2"/>
           </w:tcPr>
           <w:p>
             <w:pPr>
@@ -7831,19 +8153,42 @@
                 <w:rFonts w:ascii="Calibri" w:eastAsia="Calibri" w:hAnsi="Calibri" w:cs="Calibri"/>
               </w:rPr>
             </w:pPr>
+            <w:r>
+              <w:rPr>
+                <w:rFonts w:ascii="Calibri" w:eastAsia="Calibri" w:hAnsi="Calibri" w:cs="Calibri"/>
+              </w:rPr>
+              <w:t>Klassendiagramm</w:t>
+            </w:r>
           </w:p>
         </w:tc>
         <w:tc>
           <w:tcPr>
             <w:tcW w:w="2523" w:type="dxa"/>
-          </w:tcPr>
-          <w:p/>
+            <w:shd w:val="clear" w:color="auto" w:fill="E7E6E6" w:themeFill="background2"/>
+          </w:tcPr>
+          <w:p>
+            <w:r>
+              <w:t xml:space="preserve">Georg </w:t>
+            </w:r>
+            <w:proofErr w:type="spellStart"/>
+            <w:r>
+              <w:t>Orfali</w:t>
+            </w:r>
+            <w:proofErr w:type="spellEnd"/>
+          </w:p>
         </w:tc>
         <w:tc>
           <w:tcPr>
             <w:tcW w:w="1335" w:type="dxa"/>
-          </w:tcPr>
-          <w:p/>
+            <w:shd w:val="clear" w:color="auto" w:fill="E7E6E6" w:themeFill="background2"/>
+          </w:tcPr>
+          <w:p>
+            <w:proofErr w:type="spellStart"/>
+            <w:r>
+              <w:t>Tbd</w:t>
+            </w:r>
+            <w:proofErr w:type="spellEnd"/>
+          </w:p>
         </w:tc>
       </w:tr>
       <w:tr>
@@ -7853,12 +8198,14 @@
         <w:tc>
           <w:tcPr>
             <w:tcW w:w="643" w:type="dxa"/>
+            <w:shd w:val="clear" w:color="auto" w:fill="E7E6E6" w:themeFill="background2"/>
           </w:tcPr>
           <w:p/>
         </w:tc>
         <w:tc>
           <w:tcPr>
             <w:tcW w:w="3407" w:type="dxa"/>
+            <w:shd w:val="clear" w:color="auto" w:fill="E7E6E6" w:themeFill="background2"/>
           </w:tcPr>
           <w:p>
             <w:pPr>
@@ -7866,11 +8213,18 @@
                 <w:rFonts w:ascii="Calibri" w:eastAsia="Calibri" w:hAnsi="Calibri" w:cs="Calibri"/>
               </w:rPr>
             </w:pPr>
+            <w:r>
+              <w:rPr>
+                <w:rFonts w:ascii="Calibri" w:eastAsia="Calibri" w:hAnsi="Calibri" w:cs="Calibri"/>
+              </w:rPr>
+              <w:t>Klassendiagramm Server</w:t>
+            </w:r>
           </w:p>
         </w:tc>
         <w:tc>
           <w:tcPr>
             <w:tcW w:w="1981" w:type="dxa"/>
+            <w:shd w:val="clear" w:color="auto" w:fill="E7E6E6" w:themeFill="background2"/>
           </w:tcPr>
           <w:p>
             <w:pPr>
@@ -7878,19 +8232,42 @@
                 <w:rFonts w:ascii="Calibri" w:eastAsia="Calibri" w:hAnsi="Calibri" w:cs="Calibri"/>
               </w:rPr>
             </w:pPr>
+            <w:r>
+              <w:rPr>
+                <w:rFonts w:ascii="Calibri" w:eastAsia="Calibri" w:hAnsi="Calibri" w:cs="Calibri"/>
+              </w:rPr>
+              <w:t>Klassendiagramm</w:t>
+            </w:r>
           </w:p>
         </w:tc>
         <w:tc>
           <w:tcPr>
             <w:tcW w:w="2523" w:type="dxa"/>
-          </w:tcPr>
-          <w:p/>
+            <w:shd w:val="clear" w:color="auto" w:fill="E7E6E6" w:themeFill="background2"/>
+          </w:tcPr>
+          <w:p>
+            <w:r>
+              <w:t xml:space="preserve">Georg </w:t>
+            </w:r>
+            <w:proofErr w:type="spellStart"/>
+            <w:r>
+              <w:t>Orfali</w:t>
+            </w:r>
+            <w:proofErr w:type="spellEnd"/>
+          </w:p>
         </w:tc>
         <w:tc>
           <w:tcPr>
             <w:tcW w:w="1335" w:type="dxa"/>
-          </w:tcPr>
-          <w:p/>
+            <w:shd w:val="clear" w:color="auto" w:fill="E7E6E6" w:themeFill="background2"/>
+          </w:tcPr>
+          <w:p>
+            <w:proofErr w:type="spellStart"/>
+            <w:r>
+              <w:t>Tbd</w:t>
+            </w:r>
+            <w:proofErr w:type="spellEnd"/>
+          </w:p>
         </w:tc>
       </w:tr>
       <w:tr>
@@ -7919,7 +8296,7 @@
               <w:rPr>
                 <w:rFonts w:ascii="Calibri" w:eastAsia="Calibri" w:hAnsi="Calibri" w:cs="Calibri"/>
               </w:rPr>
-              <w:t>Klassendiagramm Client</w:t>
+              <w:t>Datenbankdiagramm</w:t>
             </w:r>
           </w:p>
         </w:tc>
@@ -7938,7 +8315,7 @@
               <w:rPr>
                 <w:rFonts w:ascii="Calibri" w:eastAsia="Calibri" w:hAnsi="Calibri" w:cs="Calibri"/>
               </w:rPr>
-              <w:t>Klassendiagramm</w:t>
+              <w:t>Diagramm</w:t>
             </w:r>
           </w:p>
         </w:tc>
@@ -7949,8 +8326,13 @@
           </w:tcPr>
           <w:p>
             <w:r>
-              <w:t>Georg Orfali</w:t>
-            </w:r>
+              <w:t xml:space="preserve">Georg </w:t>
+            </w:r>
+            <w:proofErr w:type="spellStart"/>
+            <w:r>
+              <w:t>Orfali</w:t>
+            </w:r>
+            <w:proofErr w:type="spellEnd"/>
           </w:p>
         </w:tc>
         <w:tc>
@@ -7959,150 +8341,12 @@
             <w:shd w:val="clear" w:color="auto" w:fill="E7E6E6" w:themeFill="background2"/>
           </w:tcPr>
           <w:p>
+            <w:proofErr w:type="spellStart"/>
             <w:r>
               <w:t>Tbd</w:t>
             </w:r>
-          </w:p>
-        </w:tc>
-      </w:tr>
-      <w:tr>
-        <w:trPr>
-          <w:trHeight w:val="420"/>
-        </w:trPr>
-        <w:tc>
-          <w:tcPr>
-            <w:tcW w:w="643" w:type="dxa"/>
-            <w:shd w:val="clear" w:color="auto" w:fill="E7E6E6" w:themeFill="background2"/>
-          </w:tcPr>
-          <w:p/>
-        </w:tc>
-        <w:tc>
-          <w:tcPr>
-            <w:tcW w:w="3407" w:type="dxa"/>
-            <w:shd w:val="clear" w:color="auto" w:fill="E7E6E6" w:themeFill="background2"/>
-          </w:tcPr>
-          <w:p>
-            <w:pPr>
-              <w:rPr>
-                <w:rFonts w:ascii="Calibri" w:eastAsia="Calibri" w:hAnsi="Calibri" w:cs="Calibri"/>
-              </w:rPr>
-            </w:pPr>
-            <w:r>
-              <w:rPr>
-                <w:rFonts w:ascii="Calibri" w:eastAsia="Calibri" w:hAnsi="Calibri" w:cs="Calibri"/>
-              </w:rPr>
-              <w:t>Klassendiagramm Server</w:t>
-            </w:r>
-          </w:p>
-        </w:tc>
-        <w:tc>
-          <w:tcPr>
-            <w:tcW w:w="1981" w:type="dxa"/>
-            <w:shd w:val="clear" w:color="auto" w:fill="E7E6E6" w:themeFill="background2"/>
-          </w:tcPr>
-          <w:p>
-            <w:pPr>
-              <w:rPr>
-                <w:rFonts w:ascii="Calibri" w:eastAsia="Calibri" w:hAnsi="Calibri" w:cs="Calibri"/>
-              </w:rPr>
-            </w:pPr>
-            <w:r>
-              <w:rPr>
-                <w:rFonts w:ascii="Calibri" w:eastAsia="Calibri" w:hAnsi="Calibri" w:cs="Calibri"/>
-              </w:rPr>
-              <w:t>Klassendiagramm</w:t>
-            </w:r>
-          </w:p>
-        </w:tc>
-        <w:tc>
-          <w:tcPr>
-            <w:tcW w:w="2523" w:type="dxa"/>
-            <w:shd w:val="clear" w:color="auto" w:fill="E7E6E6" w:themeFill="background2"/>
-          </w:tcPr>
-          <w:p>
-            <w:r>
-              <w:t>Georg Orfali</w:t>
-            </w:r>
-          </w:p>
-        </w:tc>
-        <w:tc>
-          <w:tcPr>
-            <w:tcW w:w="1335" w:type="dxa"/>
-            <w:shd w:val="clear" w:color="auto" w:fill="E7E6E6" w:themeFill="background2"/>
-          </w:tcPr>
-          <w:p>
-            <w:r>
-              <w:t>Tbd</w:t>
-            </w:r>
-          </w:p>
-        </w:tc>
-      </w:tr>
-      <w:tr>
-        <w:trPr>
-          <w:trHeight w:val="420"/>
-        </w:trPr>
-        <w:tc>
-          <w:tcPr>
-            <w:tcW w:w="643" w:type="dxa"/>
-            <w:shd w:val="clear" w:color="auto" w:fill="E7E6E6" w:themeFill="background2"/>
-          </w:tcPr>
-          <w:p/>
-        </w:tc>
-        <w:tc>
-          <w:tcPr>
-            <w:tcW w:w="3407" w:type="dxa"/>
-            <w:shd w:val="clear" w:color="auto" w:fill="E7E6E6" w:themeFill="background2"/>
-          </w:tcPr>
-          <w:p>
-            <w:pPr>
-              <w:rPr>
-                <w:rFonts w:ascii="Calibri" w:eastAsia="Calibri" w:hAnsi="Calibri" w:cs="Calibri"/>
-              </w:rPr>
-            </w:pPr>
-            <w:r>
-              <w:rPr>
-                <w:rFonts w:ascii="Calibri" w:eastAsia="Calibri" w:hAnsi="Calibri" w:cs="Calibri"/>
-              </w:rPr>
-              <w:t>Datenbankdiagramm</w:t>
-            </w:r>
-          </w:p>
-        </w:tc>
-        <w:tc>
-          <w:tcPr>
-            <w:tcW w:w="1981" w:type="dxa"/>
-            <w:shd w:val="clear" w:color="auto" w:fill="E7E6E6" w:themeFill="background2"/>
-          </w:tcPr>
-          <w:p>
-            <w:pPr>
-              <w:rPr>
-                <w:rFonts w:ascii="Calibri" w:eastAsia="Calibri" w:hAnsi="Calibri" w:cs="Calibri"/>
-              </w:rPr>
-            </w:pPr>
-            <w:r>
-              <w:rPr>
-                <w:rFonts w:ascii="Calibri" w:eastAsia="Calibri" w:hAnsi="Calibri" w:cs="Calibri"/>
-              </w:rPr>
-              <w:t>Diagramm</w:t>
-            </w:r>
-          </w:p>
-        </w:tc>
-        <w:tc>
-          <w:tcPr>
-            <w:tcW w:w="2523" w:type="dxa"/>
-            <w:shd w:val="clear" w:color="auto" w:fill="E7E6E6" w:themeFill="background2"/>
-          </w:tcPr>
-          <w:p>
-            <w:r>
-              <w:t>Georg Orfali</w:t>
-            </w:r>
-          </w:p>
-        </w:tc>
-        <w:tc>
-          <w:tcPr>
-            <w:tcW w:w="1335" w:type="dxa"/>
-            <w:shd w:val="clear" w:color="auto" w:fill="E7E6E6" w:themeFill="background2"/>
-          </w:tcPr>
-          <w:p/>
+            <w:proofErr w:type="spellEnd"/>
+          </w:p>
         </w:tc>
       </w:tr>
     </w:tbl>
@@ -8195,7 +8439,21 @@
               <w:rPr>
                 <w:rFonts w:cstheme="minorHAnsi"/>
               </w:rPr>
-              <w:t>&lt;Eindeutiger Identifizierer&gt;</w:t>
+              <w:t xml:space="preserve">&lt;Eindeutiger </w:t>
+            </w:r>
+            <w:proofErr w:type="spellStart"/>
+            <w:r>
+              <w:rPr>
+                <w:rFonts w:cstheme="minorHAnsi"/>
+              </w:rPr>
+              <w:t>Identifizierer</w:t>
+            </w:r>
+            <w:proofErr w:type="spellEnd"/>
+            <w:r>
+              <w:rPr>
+                <w:rFonts w:cstheme="minorHAnsi"/>
+              </w:rPr>
+              <w:t>&gt;</w:t>
             </w:r>
           </w:p>
         </w:tc>
@@ -8274,7 +8532,6 @@
               <w:rPr>
                 <w:rFonts w:cstheme="minorHAnsi"/>
               </w:rPr>
-              <w:lastRenderedPageBreak/>
               <w:t xml:space="preserve"> </w:t>
             </w:r>
             <w:r>
@@ -8304,7 +8561,6 @@
                 <w:rFonts w:cstheme="minorHAnsi"/>
                 <w:b/>
               </w:rPr>
-              <w:lastRenderedPageBreak/>
               <w:t>Geschätzter Realisierungsaufwand</w:t>
             </w:r>
           </w:p>
@@ -8370,7 +8626,14 @@
               <w:rPr>
                 <w:rFonts w:cstheme="minorHAnsi"/>
               </w:rPr>
-              <w:t xml:space="preserve"> z.B. hoch, mittel niedrig</w:t>
+              <w:t xml:space="preserve"> z.B. hoch, </w:t>
+            </w:r>
+            <w:r>
+              <w:rPr>
+                <w:rFonts w:cstheme="minorHAnsi"/>
+              </w:rPr>
+              <w:lastRenderedPageBreak/>
+              <w:t>mittel niedrig</w:t>
             </w:r>
             <w:r>
               <w:rPr>
@@ -8399,6 +8662,7 @@
                 <w:rFonts w:cstheme="minorHAnsi"/>
                 <w:b/>
               </w:rPr>
+              <w:lastRenderedPageBreak/>
               <w:t>Autor(en)</w:t>
             </w:r>
           </w:p>
@@ -9275,6 +9539,7 @@
           <w:rFonts w:cstheme="minorHAnsi"/>
           <w:b/>
         </w:rPr>
+        <w:lastRenderedPageBreak/>
         <w:t>Hauptszenario:</w:t>
       </w:r>
       <w:r>
@@ -9463,7 +9728,21 @@
         <w:rPr>
           <w:rFonts w:cstheme="minorHAnsi"/>
         </w:rPr>
-        <w:t>dient der grafischen Darstellung von Klassen, Schnittstellen und deren Beziehungen. Es hilft dabei, Quellcode und Implementierungsarbeiten zu strukturieren bevor diese starten und ermöglicht eine Aufteilung der Programmieraufgaben.</w:t>
+        <w:t xml:space="preserve">dient der grafischen Darstellung von Klassen, Schnittstellen und deren Beziehungen. Es hilft dabei, Quellcode und Implementierungsarbeiten zu </w:t>
+      </w:r>
+      <w:proofErr w:type="gramStart"/>
+      <w:r>
+        <w:rPr>
+          <w:rFonts w:cstheme="minorHAnsi"/>
+        </w:rPr>
+        <w:t>strukturieren</w:t>
+      </w:r>
+      <w:proofErr w:type="gramEnd"/>
+      <w:r>
+        <w:rPr>
+          <w:rFonts w:cstheme="minorHAnsi"/>
+        </w:rPr>
+        <w:t xml:space="preserve"> bevor diese starten und ermöglicht eine Aufteilung der Programmieraufgaben.</w:t>
       </w:r>
     </w:p>
     <w:p>
@@ -9610,6 +9889,7 @@
                 <w:b/>
               </w:rPr>
             </w:pPr>
+            <w:proofErr w:type="spellStart"/>
             <w:r>
               <w:rPr>
                 <w:rFonts w:cstheme="minorHAnsi"/>
@@ -9617,6 +9897,7 @@
               </w:rPr>
               <w:t>Id</w:t>
             </w:r>
+            <w:proofErr w:type="spellEnd"/>
           </w:p>
         </w:tc>
         <w:tc>
@@ -9742,6 +10023,7 @@
                 <w:b/>
               </w:rPr>
             </w:pPr>
+            <w:proofErr w:type="spellStart"/>
             <w:r>
               <w:rPr>
                 <w:rFonts w:cstheme="minorHAnsi"/>
@@ -9763,6 +10045,7 @@
               </w:rPr>
               <w:t>litäten</w:t>
             </w:r>
+            <w:proofErr w:type="spellEnd"/>
           </w:p>
         </w:tc>
         <w:tc>
@@ -9838,6 +10121,7 @@
                 <w:b/>
               </w:rPr>
             </w:pPr>
+            <w:proofErr w:type="spellStart"/>
             <w:r>
               <w:rPr>
                 <w:rFonts w:cstheme="minorHAnsi"/>
@@ -9845,6 +10129,7 @@
               </w:rPr>
               <w:t>referenz</w:t>
             </w:r>
+            <w:proofErr w:type="spellEnd"/>
           </w:p>
         </w:tc>
         <w:tc>
@@ -10553,7 +10838,6 @@
               <w:rPr>
                 <w:rFonts w:cstheme="minorHAnsi"/>
               </w:rPr>
-              <w:lastRenderedPageBreak/>
               <w:t>2.1</w:t>
             </w:r>
           </w:p>
@@ -11105,13 +11389,23 @@
                 <w:rFonts w:cstheme="minorHAnsi"/>
               </w:rPr>
             </w:pPr>
+            <w:proofErr w:type="spellStart"/>
             <w:r>
               <w:rPr>
                 <w:rFonts w:cstheme="minorHAnsi"/>
                 <w:b/>
                 <w:bCs/>
               </w:rPr>
-              <w:t>Vorbedin-gung(en)</w:t>
+              <w:t>Vorbedin-gung</w:t>
+            </w:r>
+            <w:proofErr w:type="spellEnd"/>
+            <w:r>
+              <w:rPr>
+                <w:rFonts w:cstheme="minorHAnsi"/>
+                <w:b/>
+                <w:bCs/>
+              </w:rPr>
+              <w:t>(en)</w:t>
             </w:r>
           </w:p>
         </w:tc>
@@ -11742,13 +12036,23 @@
                 <w:rFonts w:cstheme="minorHAnsi"/>
               </w:rPr>
             </w:pPr>
+            <w:proofErr w:type="spellStart"/>
             <w:r>
               <w:rPr>
                 <w:rFonts w:cstheme="minorHAnsi"/>
                 <w:b/>
                 <w:bCs/>
               </w:rPr>
-              <w:t>Nachbe-dingung(en)</w:t>
+              <w:t>Nachbe</w:t>
+            </w:r>
+            <w:proofErr w:type="spellEnd"/>
+            <w:r>
+              <w:rPr>
+                <w:rFonts w:cstheme="minorHAnsi"/>
+                <w:b/>
+                <w:bCs/>
+              </w:rPr>
+              <w:t>-dingung(en)</w:t>
             </w:r>
           </w:p>
         </w:tc>
@@ -12178,13 +12482,23 @@
                 <w:rFonts w:cstheme="minorHAnsi"/>
               </w:rPr>
             </w:pPr>
+            <w:proofErr w:type="spellStart"/>
             <w:r>
               <w:rPr>
                 <w:rFonts w:cstheme="minorHAnsi"/>
                 <w:b/>
                 <w:bCs/>
               </w:rPr>
-              <w:t>Vorbedin-gung(en)</w:t>
+              <w:t>Vorbedin-gung</w:t>
+            </w:r>
+            <w:proofErr w:type="spellEnd"/>
+            <w:r>
+              <w:rPr>
+                <w:rFonts w:cstheme="minorHAnsi"/>
+                <w:b/>
+                <w:bCs/>
+              </w:rPr>
+              <w:t>(en)</w:t>
             </w:r>
           </w:p>
         </w:tc>
@@ -12815,13 +13129,23 @@
                 <w:rFonts w:cstheme="minorHAnsi"/>
               </w:rPr>
             </w:pPr>
+            <w:proofErr w:type="spellStart"/>
             <w:r>
               <w:rPr>
                 <w:rFonts w:cstheme="minorHAnsi"/>
                 <w:b/>
                 <w:bCs/>
               </w:rPr>
-              <w:t>Nachbe-dingung(en)</w:t>
+              <w:t>Nachbe</w:t>
+            </w:r>
+            <w:proofErr w:type="spellEnd"/>
+            <w:r>
+              <w:rPr>
+                <w:rFonts w:cstheme="minorHAnsi"/>
+                <w:b/>
+                <w:bCs/>
+              </w:rPr>
+              <w:t>-dingung(en)</w:t>
             </w:r>
           </w:p>
         </w:tc>
@@ -13039,6 +13363,7 @@
                 <w:b/>
               </w:rPr>
             </w:pPr>
+            <w:proofErr w:type="spellStart"/>
             <w:r>
               <w:rPr>
                 <w:rFonts w:cstheme="minorHAnsi"/>
@@ -13046,6 +13371,7 @@
               </w:rPr>
               <w:t>Id</w:t>
             </w:r>
+            <w:proofErr w:type="spellEnd"/>
           </w:p>
         </w:tc>
         <w:tc>
@@ -13769,7 +14095,21 @@
               <w:rPr>
                 <w:rFonts w:cstheme="minorHAnsi"/>
               </w:rPr>
-              <w:t>&lt;Eindeutiger Identifizierer&gt;</w:t>
+              <w:t xml:space="preserve">&lt;Eindeutiger </w:t>
+            </w:r>
+            <w:proofErr w:type="spellStart"/>
+            <w:r>
+              <w:rPr>
+                <w:rFonts w:cstheme="minorHAnsi"/>
+              </w:rPr>
+              <w:t>Identifizierer</w:t>
+            </w:r>
+            <w:proofErr w:type="spellEnd"/>
+            <w:r>
+              <w:rPr>
+                <w:rFonts w:cstheme="minorHAnsi"/>
+              </w:rPr>
+              <w:t>&gt;</w:t>
             </w:r>
           </w:p>
         </w:tc>
@@ -14229,6 +14569,7 @@
                 <w:b/>
               </w:rPr>
             </w:pPr>
+            <w:proofErr w:type="spellStart"/>
             <w:r>
               <w:rPr>
                 <w:rFonts w:cstheme="minorHAnsi"/>
@@ -14236,6 +14577,7 @@
               </w:rPr>
               <w:t>Id</w:t>
             </w:r>
+            <w:proofErr w:type="spellEnd"/>
           </w:p>
         </w:tc>
         <w:tc>
@@ -14361,6 +14703,7 @@
                 <w:b/>
               </w:rPr>
             </w:pPr>
+            <w:proofErr w:type="spellStart"/>
             <w:r>
               <w:rPr>
                 <w:rFonts w:cstheme="minorHAnsi"/>
@@ -14382,6 +14725,7 @@
               </w:rPr>
               <w:t>litäten</w:t>
             </w:r>
+            <w:proofErr w:type="spellEnd"/>
           </w:p>
         </w:tc>
         <w:tc>
@@ -14457,6 +14801,7 @@
                 <w:b/>
               </w:rPr>
             </w:pPr>
+            <w:proofErr w:type="spellStart"/>
             <w:r>
               <w:rPr>
                 <w:rFonts w:cstheme="minorHAnsi"/>
@@ -14464,6 +14809,7 @@
               </w:rPr>
               <w:t>referenz</w:t>
             </w:r>
+            <w:proofErr w:type="spellEnd"/>
           </w:p>
         </w:tc>
         <w:tc>
@@ -15522,6 +15868,7 @@
                 <w:b/>
               </w:rPr>
             </w:pPr>
+            <w:proofErr w:type="spellStart"/>
             <w:r>
               <w:rPr>
                 <w:rFonts w:cstheme="minorHAnsi"/>
@@ -15529,6 +15876,7 @@
               </w:rPr>
               <w:t>Id</w:t>
             </w:r>
+            <w:proofErr w:type="spellEnd"/>
           </w:p>
         </w:tc>
         <w:tc>
@@ -16027,6 +16375,7 @@
                 <w:rFonts w:cstheme="minorHAnsi"/>
               </w:rPr>
             </w:pPr>
+            <w:proofErr w:type="spellStart"/>
             <w:r>
               <w:rPr>
                 <w:rFonts w:cstheme="minorHAnsi"/>
@@ -16034,7 +16383,16 @@
                 <w:bCs/>
               </w:rPr>
               <w:lastRenderedPageBreak/>
-              <w:t>Vorbedin-gung(en)</w:t>
+              <w:t>Vorbedin-gung</w:t>
+            </w:r>
+            <w:proofErr w:type="spellEnd"/>
+            <w:r>
+              <w:rPr>
+                <w:rFonts w:cstheme="minorHAnsi"/>
+                <w:b/>
+                <w:bCs/>
+              </w:rPr>
+              <w:t>(en)</w:t>
             </w:r>
           </w:p>
         </w:tc>
@@ -16665,13 +17023,23 @@
                 <w:rFonts w:cstheme="minorHAnsi"/>
               </w:rPr>
             </w:pPr>
+            <w:proofErr w:type="spellStart"/>
             <w:r>
               <w:rPr>
                 <w:rFonts w:cstheme="minorHAnsi"/>
                 <w:b/>
                 <w:bCs/>
               </w:rPr>
-              <w:t>Nachbe-dingung(en)</w:t>
+              <w:t>Nachbe</w:t>
+            </w:r>
+            <w:proofErr w:type="spellEnd"/>
+            <w:r>
+              <w:rPr>
+                <w:rFonts w:cstheme="minorHAnsi"/>
+                <w:b/>
+                <w:bCs/>
+              </w:rPr>
+              <w:t>-dingung(en)</w:t>
             </w:r>
           </w:p>
         </w:tc>
@@ -17104,13 +17472,23 @@
                 <w:rFonts w:cstheme="minorHAnsi"/>
               </w:rPr>
             </w:pPr>
+            <w:proofErr w:type="spellStart"/>
             <w:r>
               <w:rPr>
                 <w:rFonts w:cstheme="minorHAnsi"/>
                 <w:b/>
                 <w:bCs/>
               </w:rPr>
-              <w:t>Vorbedin-gung(en)</w:t>
+              <w:t>Vorbedin-gung</w:t>
+            </w:r>
+            <w:proofErr w:type="spellEnd"/>
+            <w:r>
+              <w:rPr>
+                <w:rFonts w:cstheme="minorHAnsi"/>
+                <w:b/>
+                <w:bCs/>
+              </w:rPr>
+              <w:t>(en)</w:t>
             </w:r>
           </w:p>
         </w:tc>
@@ -17741,13 +18119,23 @@
                 <w:rFonts w:cstheme="minorHAnsi"/>
               </w:rPr>
             </w:pPr>
+            <w:proofErr w:type="spellStart"/>
             <w:r>
               <w:rPr>
                 <w:rFonts w:cstheme="minorHAnsi"/>
                 <w:b/>
                 <w:bCs/>
               </w:rPr>
-              <w:t>Nachbe-dingung(en)</w:t>
+              <w:t>Nachbe</w:t>
+            </w:r>
+            <w:proofErr w:type="spellEnd"/>
+            <w:r>
+              <w:rPr>
+                <w:rFonts w:cstheme="minorHAnsi"/>
+                <w:b/>
+                <w:bCs/>
+              </w:rPr>
+              <w:t>-dingung(en)</w:t>
             </w:r>
           </w:p>
         </w:tc>
@@ -18058,6 +18446,7 @@
                 <w:b/>
               </w:rPr>
             </w:pPr>
+            <w:proofErr w:type="spellStart"/>
             <w:r>
               <w:rPr>
                 <w:rFonts w:cstheme="minorHAnsi"/>
@@ -18065,6 +18454,7 @@
               </w:rPr>
               <w:t>Id</w:t>
             </w:r>
+            <w:proofErr w:type="spellEnd"/>
           </w:p>
         </w:tc>
         <w:tc>
@@ -18791,7 +19181,21 @@
               <w:rPr>
                 <w:rFonts w:cstheme="minorHAnsi"/>
               </w:rPr>
-              <w:t>&lt;Eindeutiger Identifizierer&gt;</w:t>
+              <w:t xml:space="preserve">&lt;Eindeutiger </w:t>
+            </w:r>
+            <w:proofErr w:type="spellStart"/>
+            <w:r>
+              <w:rPr>
+                <w:rFonts w:cstheme="minorHAnsi"/>
+              </w:rPr>
+              <w:t>Identifizierer</w:t>
+            </w:r>
+            <w:proofErr w:type="spellEnd"/>
+            <w:r>
+              <w:rPr>
+                <w:rFonts w:cstheme="minorHAnsi"/>
+              </w:rPr>
+              <w:t>&gt;</w:t>
             </w:r>
           </w:p>
         </w:tc>
@@ -19359,6 +19763,7 @@
                 <w:b/>
               </w:rPr>
             </w:pPr>
+            <w:proofErr w:type="spellStart"/>
             <w:r>
               <w:rPr>
                 <w:rFonts w:cstheme="minorHAnsi"/>
@@ -19366,6 +19771,7 @@
               </w:rPr>
               <w:t>Id</w:t>
             </w:r>
+            <w:proofErr w:type="spellEnd"/>
           </w:p>
         </w:tc>
         <w:tc>
@@ -19491,6 +19897,7 @@
                 <w:b/>
               </w:rPr>
             </w:pPr>
+            <w:proofErr w:type="spellStart"/>
             <w:r>
               <w:rPr>
                 <w:rFonts w:cstheme="minorHAnsi"/>
@@ -19512,6 +19919,7 @@
               </w:rPr>
               <w:t>litäten</w:t>
             </w:r>
+            <w:proofErr w:type="spellEnd"/>
           </w:p>
         </w:tc>
         <w:tc>
@@ -19587,6 +19995,7 @@
                 <w:b/>
               </w:rPr>
             </w:pPr>
+            <w:proofErr w:type="spellStart"/>
             <w:r>
               <w:rPr>
                 <w:rFonts w:cstheme="minorHAnsi"/>
@@ -19594,6 +20003,7 @@
               </w:rPr>
               <w:t>referenz</w:t>
             </w:r>
+            <w:proofErr w:type="spellEnd"/>
           </w:p>
         </w:tc>
         <w:tc>
@@ -20595,6 +21005,7 @@
                 <w:b/>
               </w:rPr>
             </w:pPr>
+            <w:proofErr w:type="spellStart"/>
             <w:r>
               <w:rPr>
                 <w:rFonts w:cstheme="minorHAnsi"/>
@@ -20602,6 +21013,7 @@
               </w:rPr>
               <w:t>Id</w:t>
             </w:r>
+            <w:proofErr w:type="spellEnd"/>
           </w:p>
         </w:tc>
         <w:tc>
@@ -21048,13 +21460,23 @@
                 <w:rFonts w:cstheme="minorHAnsi"/>
               </w:rPr>
             </w:pPr>
+            <w:proofErr w:type="spellStart"/>
             <w:r>
               <w:rPr>
                 <w:rFonts w:cstheme="minorHAnsi"/>
                 <w:b/>
                 <w:bCs/>
               </w:rPr>
-              <w:t>Vorbedin-gung(en)</w:t>
+              <w:t>Vorbedin-gung</w:t>
+            </w:r>
+            <w:proofErr w:type="spellEnd"/>
+            <w:r>
+              <w:rPr>
+                <w:rFonts w:cstheme="minorHAnsi"/>
+                <w:b/>
+                <w:bCs/>
+              </w:rPr>
+              <w:t>(en)</w:t>
             </w:r>
           </w:p>
         </w:tc>
@@ -21620,13 +22042,23 @@
                 <w:rFonts w:cstheme="minorHAnsi"/>
               </w:rPr>
             </w:pPr>
+            <w:proofErr w:type="spellStart"/>
             <w:r>
               <w:rPr>
                 <w:rFonts w:cstheme="minorHAnsi"/>
                 <w:b/>
                 <w:bCs/>
               </w:rPr>
-              <w:t>Nachbe-dingung(en)</w:t>
+              <w:t>Nachbe</w:t>
+            </w:r>
+            <w:proofErr w:type="spellEnd"/>
+            <w:r>
+              <w:rPr>
+                <w:rFonts w:cstheme="minorHAnsi"/>
+                <w:b/>
+                <w:bCs/>
+              </w:rPr>
+              <w:t>-dingung(en)</w:t>
             </w:r>
           </w:p>
         </w:tc>

</xml_diff>

<commit_message>
Projektmappe um Projektbeschreibung erweitert
</commit_message>
<xml_diff>
--- a/Spezifikation/SEP_Projektmappe_Gruppe_M.docx
+++ b/Spezifikation/SEP_Projektmappe_Gruppe_M.docx
@@ -1,6 +1,6 @@
 
 <file path=word/document.xml><?xml version="1.0" encoding="utf-8"?>
-<w:document xmlns:wpc="http://schemas.microsoft.com/office/word/2010/wordprocessingCanvas" xmlns:cx="http://schemas.microsoft.com/office/drawing/2014/chartex" xmlns:cx1="http://schemas.microsoft.com/office/drawing/2015/9/8/chartex" xmlns:cx2="http://schemas.microsoft.com/office/drawing/2015/10/21/chartex" xmlns:cx3="http://schemas.microsoft.com/office/drawing/2016/5/9/chartex" xmlns:cx4="http://schemas.microsoft.com/office/drawing/2016/5/10/chartex" xmlns:cx5="http://schemas.microsoft.com/office/drawing/2016/5/11/chartex" xmlns:cx6="http://schemas.microsoft.com/office/drawing/2016/5/12/chartex" xmlns:cx7="http://schemas.microsoft.com/office/drawing/2016/5/13/chartex" xmlns:cx8="http://schemas.microsoft.com/office/drawing/2016/5/14/chartex" xmlns:mc="http://schemas.openxmlformats.org/markup-compatibility/2006" xmlns:aink="http://schemas.microsoft.com/office/drawing/2016/ink" xmlns:am3d="http://schemas.microsoft.com/office/drawing/2017/model3d" xmlns:o="urn:schemas-microsoft-com:office:office" xmlns:r="http://schemas.openxmlformats.org/officeDocument/2006/relationships" xmlns:m="http://schemas.openxmlformats.org/officeDocument/2006/math" xmlns:v="urn:schemas-microsoft-com:vml" xmlns:wp14="http://schemas.microsoft.com/office/word/2010/wordprocessingDrawing" xmlns:wp="http://schemas.openxmlformats.org/drawingml/2006/wordprocessingDrawing" xmlns:w10="urn:schemas-microsoft-com:office:word" xmlns:w="http://schemas.openxmlformats.org/wordprocessingml/2006/main" xmlns:w14="http://schemas.microsoft.com/office/word/2010/wordml" xmlns:w15="http://schemas.microsoft.com/office/word/2012/wordml" xmlns:w16cex="http://schemas.microsoft.com/office/word/2018/wordml/cex" xmlns:w16cid="http://schemas.microsoft.com/office/word/2016/wordml/cid" xmlns:w16="http://schemas.microsoft.com/office/word/2018/wordml" xmlns:w16se="http://schemas.microsoft.com/office/word/2015/wordml/symex" xmlns:wpg="http://schemas.microsoft.com/office/word/2010/wordprocessingGroup" xmlns:wpi="http://schemas.microsoft.com/office/word/2010/wordprocessingInk" xmlns:wne="http://schemas.microsoft.com/office/word/2006/wordml" xmlns:wps="http://schemas.microsoft.com/office/word/2010/wordprocessingShape" mc:Ignorable="w14 w15 w16se w16cid w16 w16cex wp14">
+<w:document xmlns:wpc="http://schemas.microsoft.com/office/word/2010/wordprocessingCanvas" xmlns:cx="http://schemas.microsoft.com/office/drawing/2014/chartex" xmlns:cx1="http://schemas.microsoft.com/office/drawing/2015/9/8/chartex" xmlns:cx2="http://schemas.microsoft.com/office/drawing/2015/10/21/chartex" xmlns:cx3="http://schemas.microsoft.com/office/drawing/2016/5/9/chartex" xmlns:cx4="http://schemas.microsoft.com/office/drawing/2016/5/10/chartex" xmlns:cx5="http://schemas.microsoft.com/office/drawing/2016/5/11/chartex" xmlns:cx6="http://schemas.microsoft.com/office/drawing/2016/5/12/chartex" xmlns:cx7="http://schemas.microsoft.com/office/drawing/2016/5/13/chartex" xmlns:cx8="http://schemas.microsoft.com/office/drawing/2016/5/14/chartex" xmlns:mc="http://schemas.openxmlformats.org/markup-compatibility/2006" xmlns:aink="http://schemas.microsoft.com/office/drawing/2016/ink" xmlns:am3d="http://schemas.microsoft.com/office/drawing/2017/model3d" xmlns:o="urn:schemas-microsoft-com:office:office" xmlns:r="http://schemas.openxmlformats.org/officeDocument/2006/relationships" xmlns:m="http://schemas.openxmlformats.org/officeDocument/2006/math" xmlns:v="urn:schemas-microsoft-com:vml" xmlns:wp14="http://schemas.microsoft.com/office/word/2010/wordprocessingDrawing" xmlns:wp="http://schemas.openxmlformats.org/drawingml/2006/wordprocessingDrawing" xmlns:w10="urn:schemas-microsoft-com:office:word" xmlns:w="http://schemas.openxmlformats.org/wordprocessingml/2006/main" xmlns:w14="http://schemas.microsoft.com/office/word/2010/wordml" xmlns:w15="http://schemas.microsoft.com/office/word/2012/wordml" xmlns:w16cex="http://schemas.microsoft.com/office/word/2018/wordml/cex" xmlns:w16cid="http://schemas.microsoft.com/office/word/2016/wordml/cid" xmlns:w16="http://schemas.microsoft.com/office/word/2018/wordml" xmlns:w16sdtdh="http://schemas.microsoft.com/office/word/2020/wordml/sdtdatahash" xmlns:w16se="http://schemas.microsoft.com/office/word/2015/wordml/symex" xmlns:wpg="http://schemas.microsoft.com/office/word/2010/wordprocessingGroup" xmlns:wpi="http://schemas.microsoft.com/office/word/2010/wordprocessingInk" xmlns:wne="http://schemas.microsoft.com/office/word/2006/wordml" xmlns:wps="http://schemas.microsoft.com/office/word/2010/wordprocessingShape" mc:Ignorable="w14 w15 w16se w16cid w16 w16cex w16sdtdh wp14">
   <w:body>
     <w:p>
       <w:pPr>
@@ -135,14 +135,6 @@
           <w:rFonts w:cstheme="minorHAnsi"/>
         </w:rPr>
         <w:t>:</w:t>
-      </w:r>
-    </w:p>
-    <w:p>
-      <w:pPr>
-        <w:jc w:val="center"/>
-      </w:pPr>
-      <w:r>
-        <w:t>Radet Ahuja</w:t>
       </w:r>
     </w:p>
     <w:p>
@@ -537,55 +529,12 @@
           <w:rFonts w:cstheme="minorHAnsi"/>
         </w:rPr>
       </w:pPr>
-    </w:p>
-    <w:p>
-      <w:pPr>
+      <w:r>
         <w:rPr>
           <w:rFonts w:cstheme="minorHAnsi"/>
         </w:rPr>
-      </w:pPr>
-    </w:p>
-    <w:p>
-      <w:pPr>
-        <w:rPr>
-          <w:rFonts w:cstheme="minorHAnsi"/>
-        </w:rPr>
-      </w:pPr>
-    </w:p>
-    <w:p>
-      <w:pPr>
-        <w:rPr>
-          <w:rFonts w:cstheme="minorHAnsi"/>
-        </w:rPr>
-      </w:pPr>
-    </w:p>
-    <w:p>
-      <w:pPr>
-        <w:rPr>
-          <w:rFonts w:cstheme="minorHAnsi"/>
-        </w:rPr>
-      </w:pPr>
-    </w:p>
-    <w:p>
-      <w:pPr>
-        <w:rPr>
-          <w:rFonts w:cstheme="minorHAnsi"/>
-        </w:rPr>
-      </w:pPr>
-    </w:p>
-    <w:p>
-      <w:pPr>
-        <w:rPr>
-          <w:rFonts w:cstheme="minorHAnsi"/>
-        </w:rPr>
-      </w:pPr>
-    </w:p>
-    <w:p>
-      <w:pPr>
-        <w:rPr>
-          <w:rFonts w:cstheme="minorHAnsi"/>
-        </w:rPr>
-      </w:pPr>
+        <w:br w:type="page"/>
+      </w:r>
     </w:p>
     <w:sdt>
       <w:sdtPr>
@@ -2906,194 +2855,1184 @@
     </w:p>
     <w:p>
       <w:pPr>
-        <w:pStyle w:val="Notiz"/>
-        <w:rPr>
-          <w:rFonts w:asciiTheme="minorHAnsi" w:hAnsiTheme="minorHAnsi" w:cstheme="minorHAnsi"/>
+        <w:pStyle w:val="Default"/>
+        <w:rPr>
+          <w:sz w:val="32"/>
+          <w:szCs w:val="32"/>
         </w:rPr>
       </w:pPr>
       <w:bookmarkStart w:id="1" w:name="_Hlk19186261"/>
+    </w:p>
+    <w:p>
+      <w:pPr>
+        <w:pStyle w:val="Default"/>
+        <w:rPr>
+          <w:b/>
+          <w:bCs/>
+          <w:sz w:val="32"/>
+          <w:szCs w:val="32"/>
+        </w:rPr>
+      </w:pPr>
       <w:r>
         <w:rPr>
-          <w:rFonts w:asciiTheme="minorHAnsi" w:hAnsiTheme="minorHAnsi" w:cstheme="minorHAnsi"/>
-        </w:rPr>
-        <w:t>In diesem Abschnitt soll die Projektbeschreibung abgedruckt werden, die ihr als Aufgabenbeschreibung von eurem Betreuer erhalten habt. Sie dient als initiales Anforderungsdokument für eure Spezifikationsaktivitäten.</w:t>
+          <w:b/>
+          <w:bCs/>
+          <w:sz w:val="32"/>
+          <w:szCs w:val="32"/>
+        </w:rPr>
+        <w:t xml:space="preserve">Einleitung </w:t>
       </w:r>
     </w:p>
     <w:p>
       <w:pPr>
-        <w:rPr>
-          <w:rFonts w:cstheme="minorHAnsi"/>
-        </w:rPr>
-      </w:pPr>
-    </w:p>
-    <w:bookmarkEnd w:id="1"/>
-    <w:p>
-      <w:pPr>
-        <w:rPr>
-          <w:rFonts w:cstheme="minorHAnsi"/>
-        </w:rPr>
-      </w:pPr>
+        <w:pStyle w:val="Default"/>
+        <w:rPr>
+          <w:sz w:val="22"/>
+          <w:szCs w:val="22"/>
+        </w:rPr>
+      </w:pPr>
+      <w:r>
+        <w:rPr>
+          <w:sz w:val="22"/>
+          <w:szCs w:val="22"/>
+        </w:rPr>
+        <w:t xml:space="preserve">Die </w:t>
+      </w:r>
+      <w:r>
+        <w:rPr>
+          <w:i/>
+          <w:iCs/>
+          <w:sz w:val="22"/>
+          <w:szCs w:val="22"/>
+        </w:rPr>
+        <w:t xml:space="preserve">Student Education </w:t>
+      </w:r>
+      <w:proofErr w:type="spellStart"/>
+      <w:r>
+        <w:rPr>
+          <w:i/>
+          <w:iCs/>
+          <w:sz w:val="22"/>
+          <w:szCs w:val="22"/>
+        </w:rPr>
+        <w:t>Platform</w:t>
+      </w:r>
+      <w:proofErr w:type="spellEnd"/>
+      <w:r>
+        <w:rPr>
+          <w:i/>
+          <w:iCs/>
+          <w:sz w:val="22"/>
+          <w:szCs w:val="22"/>
+        </w:rPr>
+        <w:t xml:space="preserve"> </w:t>
+      </w:r>
+      <w:r>
+        <w:rPr>
+          <w:sz w:val="22"/>
+          <w:szCs w:val="22"/>
+        </w:rPr>
+        <w:t xml:space="preserve">soll ein Programm werden, das die universitäre Lehre für zwei wesentliche Rollen unterstützt: Studierende und Lehrende. Studierende sollen sie als Lernplattform nutzen, um bspw. auf Lehrmaterial zugreifen, mit anderen Studierenden zusammenarbeiten, Quizfragen beantworten und ihren Kalender verwalten zu können. Lehrende sollen bspw. Lehrveranstaltungen erstellen und Lehrmaterial zur Verfügung stellen können. Das Programm soll auf einer Client-Server-Architektur aufbauen; der Server soll von mehreren Clients gleichzeitig erreichbar sein. </w:t>
+      </w:r>
     </w:p>
     <w:p>
       <w:pPr>
-        <w:rPr>
-          <w:rFonts w:cstheme="minorHAnsi"/>
+        <w:pStyle w:val="Default"/>
+        <w:rPr>
+          <w:sz w:val="22"/>
+          <w:szCs w:val="22"/>
         </w:rPr>
       </w:pPr>
     </w:p>
     <w:p>
       <w:pPr>
-        <w:rPr>
-          <w:rFonts w:cstheme="minorHAnsi"/>
-        </w:rPr>
-      </w:pPr>
+        <w:pStyle w:val="Default"/>
+        <w:rPr>
+          <w:b/>
+          <w:bCs/>
+          <w:sz w:val="32"/>
+          <w:szCs w:val="32"/>
+        </w:rPr>
+      </w:pPr>
+      <w:r>
+        <w:rPr>
+          <w:b/>
+          <w:bCs/>
+          <w:sz w:val="32"/>
+          <w:szCs w:val="32"/>
+        </w:rPr>
+        <w:t xml:space="preserve">Zyklus 1 </w:t>
+      </w:r>
     </w:p>
     <w:p>
       <w:pPr>
-        <w:rPr>
-          <w:rFonts w:cstheme="minorHAnsi"/>
-        </w:rPr>
-      </w:pPr>
+        <w:pStyle w:val="Default"/>
+        <w:rPr>
+          <w:sz w:val="22"/>
+          <w:szCs w:val="22"/>
+        </w:rPr>
+      </w:pPr>
+      <w:r>
+        <w:rPr>
+          <w:sz w:val="22"/>
+          <w:szCs w:val="22"/>
+        </w:rPr>
+        <w:t xml:space="preserve">Im ersten Zyklus soll zunächst die Grundstruktur des Programms, bestehend aus einem Client und einem Server, implementiert werden. Sämtliche Daten des Programms (Daten über Studierende und Lehrende, Daten über Lehrveranstaltungen etc.) sollen persistent gespeichert werden. </w:t>
+      </w:r>
     </w:p>
     <w:p>
       <w:pPr>
-        <w:rPr>
-          <w:rFonts w:cstheme="minorHAnsi"/>
+        <w:pStyle w:val="Default"/>
+        <w:rPr>
+          <w:sz w:val="22"/>
+          <w:szCs w:val="22"/>
         </w:rPr>
       </w:pPr>
     </w:p>
     <w:p>
       <w:pPr>
-        <w:rPr>
-          <w:rFonts w:cstheme="minorHAnsi"/>
-        </w:rPr>
-      </w:pPr>
+        <w:pStyle w:val="Default"/>
+        <w:rPr>
+          <w:b/>
+          <w:bCs/>
+          <w:sz w:val="22"/>
+          <w:szCs w:val="22"/>
+        </w:rPr>
+      </w:pPr>
+      <w:r>
+        <w:rPr>
+          <w:b/>
+          <w:bCs/>
+          <w:sz w:val="22"/>
+          <w:szCs w:val="22"/>
+        </w:rPr>
+        <w:t xml:space="preserve">(Registrierung der Nutzer) </w:t>
+      </w:r>
     </w:p>
     <w:p>
       <w:pPr>
-        <w:rPr>
-          <w:rFonts w:cstheme="minorHAnsi"/>
-        </w:rPr>
-      </w:pPr>
+        <w:pStyle w:val="Default"/>
+        <w:rPr>
+          <w:sz w:val="22"/>
+          <w:szCs w:val="22"/>
+        </w:rPr>
+      </w:pPr>
+      <w:r>
+        <w:rPr>
+          <w:sz w:val="22"/>
+          <w:szCs w:val="22"/>
+        </w:rPr>
+        <w:t xml:space="preserve">Es soll Nutzern möglich sein, sich entweder als Lehrende oder als Studierende zu registrieren und damit ein Nutzerkonto zu erstellen. Diese Konten sollen persistent gespeichert werden und über folgende Information verfügen: </w:t>
+      </w:r>
     </w:p>
     <w:p>
       <w:pPr>
-        <w:rPr>
-          <w:rFonts w:cstheme="minorHAnsi"/>
-        </w:rPr>
-      </w:pPr>
+        <w:pStyle w:val="Default"/>
+        <w:rPr>
+          <w:sz w:val="22"/>
+          <w:szCs w:val="22"/>
+        </w:rPr>
+      </w:pPr>
+      <w:r>
+        <w:rPr>
+          <w:sz w:val="22"/>
+          <w:szCs w:val="22"/>
+        </w:rPr>
+        <w:t xml:space="preserve">Jeder Nutzer hat ein Profil, das aus Vor- und Nachname, Passwort, E-Mailadresse, Profilbild und privater Adresse besteht. Darüber hinaus können Lehrende einen zugehörigen Lehrstuhl und ein Forschungsgebiet angeben. Studierende haben eine Matrikelnummer und ein Studienfach. Dabei soll die Matrikelnummer aus 7 Stellen bestehen, eindeutig sein und dem Studierenden beim Erstellen seines Profils automatisch vom System zugewiesen werden. Mit Ausnahme von Vor- und Nachname, Mailadresse und Matrikelnummer sollen alle Informationen nachträglich bearbeitet werden können. </w:t>
+      </w:r>
     </w:p>
     <w:p>
       <w:pPr>
-        <w:rPr>
-          <w:rFonts w:cstheme="minorHAnsi"/>
+        <w:pStyle w:val="Default"/>
+        <w:rPr>
+          <w:sz w:val="22"/>
+          <w:szCs w:val="22"/>
         </w:rPr>
       </w:pPr>
     </w:p>
     <w:p>
       <w:pPr>
-        <w:rPr>
-          <w:rFonts w:cstheme="minorHAnsi"/>
-        </w:rPr>
-      </w:pPr>
+        <w:pStyle w:val="Default"/>
+        <w:rPr>
+          <w:b/>
+          <w:bCs/>
+          <w:sz w:val="22"/>
+          <w:szCs w:val="22"/>
+        </w:rPr>
+      </w:pPr>
+      <w:r>
+        <w:rPr>
+          <w:b/>
+          <w:bCs/>
+          <w:sz w:val="22"/>
+          <w:szCs w:val="22"/>
+        </w:rPr>
+        <w:t xml:space="preserve">(Verwaltung von Lehrveranstaltungen) </w:t>
+      </w:r>
     </w:p>
     <w:p>
       <w:pPr>
-        <w:rPr>
-          <w:rFonts w:cstheme="minorHAnsi"/>
-        </w:rPr>
-      </w:pPr>
+        <w:pStyle w:val="Default"/>
+        <w:rPr>
+          <w:sz w:val="22"/>
+          <w:szCs w:val="22"/>
+        </w:rPr>
+      </w:pPr>
+      <w:r>
+        <w:rPr>
+          <w:sz w:val="22"/>
+          <w:szCs w:val="22"/>
+        </w:rPr>
+        <w:t xml:space="preserve">Jeder Lehrende hat die Möglichkeit, neue Lehrveranstaltungen in der </w:t>
+      </w:r>
+      <w:r>
+        <w:rPr>
+          <w:i/>
+          <w:iCs/>
+          <w:sz w:val="22"/>
+          <w:szCs w:val="22"/>
+        </w:rPr>
+        <w:t xml:space="preserve">Student Education </w:t>
+      </w:r>
+      <w:proofErr w:type="spellStart"/>
+      <w:r>
+        <w:rPr>
+          <w:i/>
+          <w:iCs/>
+          <w:sz w:val="22"/>
+          <w:szCs w:val="22"/>
+        </w:rPr>
+        <w:t>Platform</w:t>
+      </w:r>
+      <w:proofErr w:type="spellEnd"/>
+      <w:r>
+        <w:rPr>
+          <w:i/>
+          <w:iCs/>
+          <w:sz w:val="22"/>
+          <w:szCs w:val="22"/>
+        </w:rPr>
+        <w:t xml:space="preserve"> </w:t>
+      </w:r>
+      <w:r>
+        <w:rPr>
+          <w:sz w:val="22"/>
+          <w:szCs w:val="22"/>
+        </w:rPr>
+        <w:t>anzulegen. Hierzu kann er jede Lehrveranstaltung einzeln durch eine manuelle Eingabe in einem entsprechenden Formular erstellen. Alternativ kann er eine beliebige Zahl von Lehrveranstaltungen durch das Einlesen einer vordefinierten CSV-Datei</w:t>
+      </w:r>
+      <w:r>
+        <w:rPr>
+          <w:sz w:val="14"/>
+          <w:szCs w:val="14"/>
+        </w:rPr>
+        <w:t xml:space="preserve">1 </w:t>
+      </w:r>
+      <w:r>
+        <w:rPr>
+          <w:sz w:val="22"/>
+          <w:szCs w:val="22"/>
+        </w:rPr>
+        <w:t xml:space="preserve">erstellen. Jede Lehrveranstaltung hat einen eindeutigen Titel, ist entweder eine Vorlesung oder ein Seminar und ist einem bestimmten Semester zugeordnet (bspw. Sommersemester 2021). Jede Lehrveranstaltung hat eine eigene Übersichtseite im System, in der alle zugehörigen Informationen für teilnehmende Nutzer angezeigt werden. Lehrende können hierüber Lehrmaterialien bereitstellen, auf die alle Teilnehmer zugreifen können. </w:t>
+      </w:r>
     </w:p>
     <w:p>
       <w:pPr>
-        <w:rPr>
-          <w:rFonts w:cstheme="minorHAnsi"/>
+        <w:pStyle w:val="Default"/>
+        <w:rPr>
+          <w:sz w:val="22"/>
+          <w:szCs w:val="22"/>
         </w:rPr>
       </w:pPr>
     </w:p>
     <w:p>
       <w:pPr>
-        <w:rPr>
-          <w:rFonts w:cstheme="minorHAnsi"/>
-        </w:rPr>
-      </w:pPr>
+        <w:pStyle w:val="Default"/>
+        <w:rPr>
+          <w:b/>
+          <w:bCs/>
+          <w:sz w:val="22"/>
+          <w:szCs w:val="22"/>
+        </w:rPr>
+      </w:pPr>
+      <w:r>
+        <w:rPr>
+          <w:b/>
+          <w:bCs/>
+          <w:sz w:val="22"/>
+          <w:szCs w:val="22"/>
+        </w:rPr>
+        <w:t xml:space="preserve">(Zuordnung von Nutzern zu Lehrveranstaltungen) </w:t>
+      </w:r>
     </w:p>
     <w:p>
       <w:pPr>
-        <w:rPr>
-          <w:rFonts w:cstheme="minorHAnsi"/>
-        </w:rPr>
-      </w:pPr>
+        <w:pStyle w:val="Default"/>
+        <w:rPr>
+          <w:sz w:val="22"/>
+          <w:szCs w:val="22"/>
+        </w:rPr>
+      </w:pPr>
+      <w:r>
+        <w:rPr>
+          <w:sz w:val="22"/>
+          <w:szCs w:val="22"/>
+        </w:rPr>
+        <w:t xml:space="preserve">Die Liste aller in der </w:t>
+      </w:r>
+      <w:r>
+        <w:rPr>
+          <w:i/>
+          <w:iCs/>
+          <w:sz w:val="22"/>
+          <w:szCs w:val="22"/>
+        </w:rPr>
+        <w:t xml:space="preserve">Student Education </w:t>
+      </w:r>
+      <w:proofErr w:type="spellStart"/>
+      <w:r>
+        <w:rPr>
+          <w:i/>
+          <w:iCs/>
+          <w:sz w:val="22"/>
+          <w:szCs w:val="22"/>
+        </w:rPr>
+        <w:t>Platform</w:t>
+      </w:r>
+      <w:proofErr w:type="spellEnd"/>
+      <w:r>
+        <w:rPr>
+          <w:i/>
+          <w:iCs/>
+          <w:sz w:val="22"/>
+          <w:szCs w:val="22"/>
+        </w:rPr>
+        <w:t xml:space="preserve"> </w:t>
+      </w:r>
+      <w:r>
+        <w:rPr>
+          <w:sz w:val="22"/>
+          <w:szCs w:val="22"/>
+        </w:rPr>
+        <w:t>angelegten Lehrveranstaltungen soll für alle Nutzer sichtbar sein. Lehrende und Studierende können Lehrveranstaltungen beitreten. Lehrende werden den Lehrveranstaltungen, die sie selbst angelegt haben, automatisch als Lehrende zugeordnet. Lehrende können darüber hinaus Studierende anhand ihres Namens oder ihrer Matrikelnummer suchen und manuell in ihre Veranstaltung einschreiben. Für jede Lehrveranstaltung soll es eine</w:t>
+      </w:r>
+      <w:r>
+        <w:t xml:space="preserve"> </w:t>
+      </w:r>
+      <w:r>
+        <w:rPr>
+          <w:sz w:val="22"/>
+          <w:szCs w:val="22"/>
+        </w:rPr>
+        <w:t xml:space="preserve">Teilnehmerliste geben, die von den Teilnehmern eingesehen werden kann. Die Teilnehmerliste soll die eingetragenen Nutzer in den zwei Kategorien „Lehrende“ und „Studierende“ aufteilen. </w:t>
+      </w:r>
     </w:p>
     <w:p>
       <w:pPr>
-        <w:rPr>
-          <w:rFonts w:cstheme="minorHAnsi"/>
+        <w:pStyle w:val="Default"/>
+        <w:rPr>
+          <w:sz w:val="22"/>
+          <w:szCs w:val="22"/>
         </w:rPr>
       </w:pPr>
     </w:p>
     <w:p>
       <w:pPr>
-        <w:rPr>
-          <w:rFonts w:cstheme="minorHAnsi"/>
-        </w:rPr>
-      </w:pPr>
+        <w:pStyle w:val="Default"/>
+        <w:rPr>
+          <w:b/>
+          <w:bCs/>
+          <w:sz w:val="22"/>
+          <w:szCs w:val="22"/>
+        </w:rPr>
+      </w:pPr>
+      <w:r>
+        <w:rPr>
+          <w:b/>
+          <w:bCs/>
+          <w:sz w:val="22"/>
+          <w:szCs w:val="22"/>
+        </w:rPr>
+        <w:t xml:space="preserve">(Nutzerprofile) </w:t>
+      </w:r>
     </w:p>
     <w:p>
       <w:pPr>
-        <w:rPr>
-          <w:rFonts w:cstheme="minorHAnsi"/>
-        </w:rPr>
-      </w:pPr>
+        <w:pStyle w:val="Default"/>
+        <w:rPr>
+          <w:sz w:val="22"/>
+          <w:szCs w:val="22"/>
+        </w:rPr>
+      </w:pPr>
+      <w:r>
+        <w:rPr>
+          <w:sz w:val="22"/>
+          <w:szCs w:val="22"/>
+        </w:rPr>
+        <w:t xml:space="preserve">Jeder Nutzer verfügt über ein Profil, das durch einen Klick auf den entsprechenden Eintrag in der Teilnehmerliste aufgerufen werden kann. Der eigene Eintrag in der Teilnehmerliste soll entsprechend visuell hervorgehoben werden. Im Profil werden die oben genannten Informationen sowie die </w:t>
+      </w:r>
+      <w:r>
+        <w:rPr>
+          <w:sz w:val="22"/>
+          <w:szCs w:val="22"/>
+        </w:rPr>
+        <w:lastRenderedPageBreak/>
+        <w:t xml:space="preserve">Lehrveranstaltungen, an denen der Studierende teilnimmt/die der Lehrende organisiert, angezeigt. Für Studierende sind jedoch die privaten Adressen und Matrikelnummern der übrigen Teilnehmer nicht sichtbar. Der Lehrende kann alle Informationen einsehen. Außerdem kann jeder Nutzer die eigenen Informationen sehen. </w:t>
+      </w:r>
     </w:p>
     <w:p>
       <w:pPr>
-        <w:rPr>
-          <w:rFonts w:cstheme="minorHAnsi"/>
+        <w:pStyle w:val="Default"/>
+        <w:rPr>
+          <w:sz w:val="22"/>
+          <w:szCs w:val="22"/>
         </w:rPr>
       </w:pPr>
     </w:p>
     <w:p>
       <w:pPr>
-        <w:rPr>
-          <w:rFonts w:cstheme="minorHAnsi"/>
-        </w:rPr>
-      </w:pPr>
+        <w:pStyle w:val="Default"/>
+        <w:rPr>
+          <w:b/>
+          <w:bCs/>
+          <w:sz w:val="22"/>
+          <w:szCs w:val="22"/>
+        </w:rPr>
+      </w:pPr>
+      <w:r>
+        <w:rPr>
+          <w:b/>
+          <w:bCs/>
+          <w:sz w:val="22"/>
+          <w:szCs w:val="22"/>
+        </w:rPr>
+        <w:t xml:space="preserve">(Login-Vorgang und Startfenster) </w:t>
+      </w:r>
     </w:p>
     <w:p>
       <w:pPr>
-        <w:rPr>
-          <w:rFonts w:cstheme="minorHAnsi"/>
-        </w:rPr>
-      </w:pPr>
+        <w:pStyle w:val="Default"/>
+        <w:rPr>
+          <w:sz w:val="22"/>
+          <w:szCs w:val="22"/>
+        </w:rPr>
+      </w:pPr>
+      <w:r>
+        <w:rPr>
+          <w:sz w:val="22"/>
+          <w:szCs w:val="22"/>
+        </w:rPr>
+        <w:t xml:space="preserve">Für das Einloggen soll der Nutzer ein Feld nutzen können, in dem er entweder seine Matrikelnummer oder seine E-Mailadresse eingibt. Außerdem muss er sein Passwort eingeben. Bei einem erfolgreichen Login hat er Zugriff auf sein Profil, kann die Lehrveranstaltungen sehen, in die er eingeschrieben ist, und weitere Lehrveranstaltungen suchen und diesen beitreten. Die Lehrveranstaltungen werden nach zugeordneten Semestern gruppiert. Diese Gruppen sind chronologisch abwärts aufgelistet, d. h. die Lehrveranstaltungen des aktuellen Semesters erscheinen ganz oben. </w:t>
+      </w:r>
     </w:p>
     <w:p>
       <w:pPr>
-        <w:rPr>
-          <w:rFonts w:cstheme="minorHAnsi"/>
+        <w:pStyle w:val="Default"/>
+        <w:rPr>
+          <w:sz w:val="22"/>
+          <w:szCs w:val="22"/>
         </w:rPr>
       </w:pPr>
     </w:p>
     <w:p>
       <w:pPr>
-        <w:rPr>
-          <w:rFonts w:cstheme="minorHAnsi"/>
-        </w:rPr>
-      </w:pPr>
+        <w:pStyle w:val="Default"/>
+        <w:rPr>
+          <w:b/>
+          <w:bCs/>
+          <w:sz w:val="32"/>
+          <w:szCs w:val="32"/>
+        </w:rPr>
+      </w:pPr>
+      <w:r>
+        <w:rPr>
+          <w:b/>
+          <w:bCs/>
+          <w:sz w:val="32"/>
+          <w:szCs w:val="32"/>
+        </w:rPr>
+        <w:t xml:space="preserve">Zyklus 2 </w:t>
+      </w:r>
     </w:p>
     <w:p>
       <w:pPr>
-        <w:rPr>
-          <w:rFonts w:cstheme="minorHAnsi"/>
-        </w:rPr>
-      </w:pPr>
+        <w:pStyle w:val="Default"/>
+        <w:rPr>
+          <w:b/>
+          <w:bCs/>
+          <w:sz w:val="22"/>
+          <w:szCs w:val="22"/>
+        </w:rPr>
+      </w:pPr>
+      <w:r>
+        <w:rPr>
+          <w:b/>
+          <w:bCs/>
+          <w:sz w:val="22"/>
+          <w:szCs w:val="22"/>
+        </w:rPr>
+        <w:t xml:space="preserve">(Projektgruppen) </w:t>
+      </w:r>
     </w:p>
     <w:p>
       <w:pPr>
+        <w:pStyle w:val="Default"/>
+        <w:rPr>
+          <w:sz w:val="22"/>
+          <w:szCs w:val="22"/>
+        </w:rPr>
+      </w:pPr>
+      <w:r>
+        <w:rPr>
+          <w:sz w:val="22"/>
+          <w:szCs w:val="22"/>
+        </w:rPr>
+        <w:t xml:space="preserve">Im zweiten Zyklus soll das Programm der Lehrveranstaltungen durch Projektgruppen erweitert werden. Diese sollen sowohl von Lehrenden als auch von Studierenden erstellt werden können. Lehrende können die Studierenden zu einer Projektgruppe manuell hinzufügen, Studierende können diese nur für die Suche durch andere Studierende bereitstellen. Jede Projektgruppe verfügt über einen Titel, einen Chatraum, in dem sich alle Mitglieder der Gruppe austauschen können, über eine gemeinsame </w:t>
+      </w:r>
+      <w:proofErr w:type="spellStart"/>
+      <w:r>
+        <w:rPr>
+          <w:sz w:val="22"/>
+          <w:szCs w:val="22"/>
+        </w:rPr>
+        <w:t>ToDo</w:t>
+      </w:r>
+      <w:proofErr w:type="spellEnd"/>
+      <w:r>
+        <w:rPr>
+          <w:sz w:val="22"/>
+          <w:szCs w:val="22"/>
+        </w:rPr>
+        <w:t xml:space="preserve">-Liste, die von jedem Mitglied bearbeitet werden kann und über die Möglichkeit, Dateien untereinander auszutauschen. </w:t>
+      </w:r>
+      <w:proofErr w:type="spellStart"/>
+      <w:r>
+        <w:rPr>
+          <w:sz w:val="22"/>
+          <w:szCs w:val="22"/>
+        </w:rPr>
+        <w:t>ToDos</w:t>
+      </w:r>
+      <w:proofErr w:type="spellEnd"/>
+      <w:r>
+        <w:rPr>
+          <w:sz w:val="22"/>
+          <w:szCs w:val="22"/>
+        </w:rPr>
+        <w:t xml:space="preserve"> auf der </w:t>
+      </w:r>
+      <w:proofErr w:type="spellStart"/>
+      <w:r>
+        <w:rPr>
+          <w:sz w:val="22"/>
+          <w:szCs w:val="22"/>
+        </w:rPr>
+        <w:t>ToDo</w:t>
+      </w:r>
+      <w:proofErr w:type="spellEnd"/>
+      <w:r>
+        <w:rPr>
+          <w:sz w:val="22"/>
+          <w:szCs w:val="22"/>
+        </w:rPr>
+        <w:t xml:space="preserve">-Liste sollen einzelnen Gruppenmitgliedern zugeordnet werden können. </w:t>
+      </w:r>
+    </w:p>
+    <w:p>
+      <w:pPr>
+        <w:pStyle w:val="Default"/>
+        <w:rPr>
+          <w:sz w:val="22"/>
+          <w:szCs w:val="22"/>
+        </w:rPr>
+      </w:pPr>
+    </w:p>
+    <w:p>
+      <w:pPr>
+        <w:pStyle w:val="Default"/>
+        <w:rPr>
+          <w:b/>
+          <w:bCs/>
+          <w:sz w:val="22"/>
+          <w:szCs w:val="22"/>
+        </w:rPr>
+      </w:pPr>
+      <w:r>
+        <w:rPr>
+          <w:b/>
+          <w:bCs/>
+          <w:sz w:val="22"/>
+          <w:szCs w:val="22"/>
+        </w:rPr>
+        <w:t xml:space="preserve">(Kommunikation) </w:t>
+      </w:r>
+    </w:p>
+    <w:p>
+      <w:pPr>
+        <w:pStyle w:val="Default"/>
+        <w:rPr>
+          <w:sz w:val="22"/>
+          <w:szCs w:val="22"/>
+        </w:rPr>
+      </w:pPr>
+      <w:r>
+        <w:rPr>
+          <w:sz w:val="22"/>
+          <w:szCs w:val="22"/>
+        </w:rPr>
+        <w:t xml:space="preserve">Die Mitglieder einer Lehrveranstaltung (Vorlesung, Seminar, Projektgruppe) sollen sich gegenseitig private Nachrichten schicken und diese beantworten können. Außerdem sollen Studierende Freundschaftsanfragen an die Mitglieder ihrer gemeinsamen Lehrveranstaltungen schicken können. Nach deren Bestätigung, erscheinen die Freunde in der jeweiligen Freundesliste. Die Freundesliste soll wie die persönliche Lehrveranstaltungsliste, auf dem Startbildschirm nach Login angezeigt werden. </w:t>
+      </w:r>
+    </w:p>
+    <w:p>
+      <w:pPr>
+        <w:pStyle w:val="Default"/>
+        <w:rPr>
+          <w:sz w:val="22"/>
+          <w:szCs w:val="22"/>
+        </w:rPr>
+      </w:pPr>
+    </w:p>
+    <w:p>
+      <w:pPr>
+        <w:pStyle w:val="Default"/>
+        <w:rPr>
+          <w:b/>
+          <w:bCs/>
+          <w:sz w:val="22"/>
+          <w:szCs w:val="22"/>
+        </w:rPr>
+      </w:pPr>
+      <w:r>
+        <w:rPr>
+          <w:b/>
+          <w:bCs/>
+          <w:sz w:val="22"/>
+          <w:szCs w:val="22"/>
+        </w:rPr>
+        <w:t xml:space="preserve">(Quiz) </w:t>
+      </w:r>
+    </w:p>
+    <w:p>
+      <w:pPr>
+        <w:pStyle w:val="Default"/>
+        <w:rPr>
+          <w:sz w:val="22"/>
+          <w:szCs w:val="22"/>
+        </w:rPr>
+      </w:pPr>
+      <w:r>
+        <w:rPr>
+          <w:sz w:val="22"/>
+          <w:szCs w:val="22"/>
+        </w:rPr>
+        <w:t>Lehrende sollen die Möglichkeit haben, Tests für ihre Lehrveranstaltungen zu erstellen, die aus einer beliebigen Zahl von Quizfragen bestehen. Quizfragen können manuell erstellt werden oder durch Einlesen einer xml-Datei</w:t>
+      </w:r>
+      <w:r>
+        <w:rPr>
+          <w:sz w:val="14"/>
+          <w:szCs w:val="14"/>
+        </w:rPr>
+        <w:t xml:space="preserve">2 </w:t>
+      </w:r>
+      <w:r>
+        <w:rPr>
+          <w:sz w:val="22"/>
+          <w:szCs w:val="22"/>
+        </w:rPr>
+        <w:t>integriert werden. Dabei weisen Quizfragen das Multiple-Choice-Format auf und der Lehrende definiert die korrekten Antworten. Nach der Erstellung können Studierende die Tests beliebig oft bearbeiten und Lösungen einreichen. Das System stellt ihnen dann automatisch ein Feedback zu ihren Antworten bereit, aus dem hervorgeht, welche Fragen korrekt beantwortet wurden und welche nicht. Allerdings soll keine Musterlösung anzeigt werden, wenn eine Antwort falsch war. Lehrende können die Statistik über die durchgeführten Tests einsehen. Dabei können sie</w:t>
+      </w:r>
+      <w:r>
+        <w:t xml:space="preserve"> </w:t>
+      </w:r>
+      <w:r>
+        <w:rPr>
+          <w:sz w:val="22"/>
+          <w:szCs w:val="22"/>
+        </w:rPr>
+        <w:t xml:space="preserve">die Beteiligung der Studierenden im Verhältnis zur Gesamtteilnehmerzahl einer Lehrveranstaltung, die </w:t>
+      </w:r>
+      <w:proofErr w:type="spellStart"/>
+      <w:r>
+        <w:rPr>
+          <w:sz w:val="22"/>
+          <w:szCs w:val="22"/>
+        </w:rPr>
+        <w:t>Bestehensquote</w:t>
+      </w:r>
+      <w:proofErr w:type="spellEnd"/>
+      <w:r>
+        <w:rPr>
+          <w:sz w:val="22"/>
+          <w:szCs w:val="22"/>
+        </w:rPr>
+        <w:t xml:space="preserve"> (mindestens einmal mindestens 50% der Quizfragen korrekt beantwortet), die Anzahl der Versuche der einzelnen Studierenden und die Anzahl der korrekten Antworten zu einer einzelnen Frage beobachten. </w:t>
+      </w:r>
+    </w:p>
+    <w:p>
+      <w:pPr>
+        <w:pStyle w:val="Default"/>
+        <w:rPr>
+          <w:sz w:val="22"/>
+          <w:szCs w:val="22"/>
+        </w:rPr>
+      </w:pPr>
+    </w:p>
+    <w:p>
+      <w:pPr>
+        <w:pStyle w:val="Default"/>
+        <w:rPr>
+          <w:b/>
+          <w:bCs/>
+          <w:sz w:val="22"/>
+          <w:szCs w:val="22"/>
+        </w:rPr>
+      </w:pPr>
+      <w:r>
+        <w:rPr>
+          <w:b/>
+          <w:bCs/>
+          <w:sz w:val="22"/>
+          <w:szCs w:val="22"/>
+        </w:rPr>
+        <w:t xml:space="preserve">(Kalenderfunktionen) </w:t>
+      </w:r>
+    </w:p>
+    <w:p>
+      <w:pPr>
+        <w:pStyle w:val="Default"/>
+        <w:rPr>
+          <w:sz w:val="22"/>
+          <w:szCs w:val="22"/>
+        </w:rPr>
+      </w:pPr>
+      <w:r>
+        <w:rPr>
+          <w:sz w:val="22"/>
+          <w:szCs w:val="22"/>
+        </w:rPr>
+        <w:t xml:space="preserve">Jeder Nutzer soll über einen persönlichen Kalender verfügen. Der Lehrende kann für seine Lehrveranstaltungen Termine vorgeben (bspw. Einreichungsfristen für Hausarbeiten), die in seinen eigenen Kalender sowie in die Kalender der Teilnehmer eingetragen werden. Dabei soll er </w:t>
+      </w:r>
+      <w:proofErr w:type="spellStart"/>
+      <w:r>
+        <w:rPr>
+          <w:sz w:val="22"/>
+          <w:szCs w:val="22"/>
+        </w:rPr>
+        <w:t>Reminder</w:t>
+      </w:r>
+      <w:proofErr w:type="spellEnd"/>
+      <w:r>
+        <w:rPr>
+          <w:sz w:val="22"/>
+          <w:szCs w:val="22"/>
+        </w:rPr>
+        <w:t xml:space="preserve"> für die Termine erstellen können, durch die die Studierende vor dem Erreichen eines solchen Termins </w:t>
+      </w:r>
+      <w:r>
+        <w:rPr>
+          <w:sz w:val="22"/>
+          <w:szCs w:val="22"/>
+        </w:rPr>
+        <w:lastRenderedPageBreak/>
+        <w:t xml:space="preserve">gewarnt werden. Der Lehrende soll einstellen können, in welchem Abstand vor dem Termin der </w:t>
+      </w:r>
+      <w:proofErr w:type="spellStart"/>
+      <w:r>
+        <w:rPr>
+          <w:sz w:val="22"/>
+          <w:szCs w:val="22"/>
+        </w:rPr>
+        <w:t>Reminder</w:t>
+      </w:r>
+      <w:proofErr w:type="spellEnd"/>
+      <w:r>
+        <w:rPr>
+          <w:sz w:val="22"/>
+          <w:szCs w:val="22"/>
+        </w:rPr>
+        <w:t xml:space="preserve"> erscheint und in welcher Form (Pop-up-Fenster/E-Mail) der Studierende diesen erhält. Um diese Funktion effektiv testen zu können, soll das Datum im Programm verändert werden können. </w:t>
+      </w:r>
+    </w:p>
+    <w:p>
+      <w:pPr>
+        <w:pStyle w:val="Default"/>
+        <w:rPr>
+          <w:sz w:val="22"/>
+          <w:szCs w:val="22"/>
+        </w:rPr>
+      </w:pPr>
+    </w:p>
+    <w:p>
+      <w:pPr>
+        <w:pStyle w:val="Default"/>
+        <w:rPr>
+          <w:b/>
+          <w:bCs/>
+          <w:sz w:val="22"/>
+          <w:szCs w:val="22"/>
+        </w:rPr>
+      </w:pPr>
+      <w:r>
+        <w:rPr>
+          <w:b/>
+          <w:bCs/>
+          <w:sz w:val="22"/>
+          <w:szCs w:val="22"/>
+        </w:rPr>
+        <w:t xml:space="preserve">(Zwei-Faktor-Authentisierung) </w:t>
+      </w:r>
+    </w:p>
+    <w:p>
+      <w:pPr>
+        <w:pStyle w:val="Default"/>
+        <w:rPr>
+          <w:sz w:val="22"/>
+          <w:szCs w:val="22"/>
+        </w:rPr>
+      </w:pPr>
+      <w:r>
+        <w:rPr>
+          <w:sz w:val="22"/>
+          <w:szCs w:val="22"/>
+        </w:rPr>
+        <w:t xml:space="preserve">Der Login-Vorgang soll durch eine Zwei-Faktor-Authentisierung erweitert werden, bei der, neben dem Passwort, ein Sicherheitscode eingegeben werden muss, der per E-Mail versendet wird. </w:t>
+      </w:r>
+    </w:p>
+    <w:p>
+      <w:pPr>
+        <w:pStyle w:val="Default"/>
+        <w:rPr>
+          <w:sz w:val="22"/>
+          <w:szCs w:val="22"/>
+        </w:rPr>
+      </w:pPr>
+    </w:p>
+    <w:p>
+      <w:pPr>
+        <w:pStyle w:val="Default"/>
+        <w:rPr>
+          <w:b/>
+          <w:bCs/>
+          <w:sz w:val="32"/>
+          <w:szCs w:val="32"/>
+        </w:rPr>
+      </w:pPr>
+      <w:r>
+        <w:rPr>
+          <w:b/>
+          <w:bCs/>
+          <w:sz w:val="32"/>
+          <w:szCs w:val="32"/>
+        </w:rPr>
+        <w:t xml:space="preserve">Zyklus 3 </w:t>
+      </w:r>
+    </w:p>
+    <w:p>
+      <w:pPr>
+        <w:pStyle w:val="Default"/>
+        <w:rPr>
+          <w:b/>
+          <w:bCs/>
+          <w:sz w:val="22"/>
+          <w:szCs w:val="22"/>
+        </w:rPr>
+      </w:pPr>
+      <w:r>
+        <w:rPr>
+          <w:b/>
+          <w:bCs/>
+          <w:sz w:val="22"/>
+          <w:szCs w:val="22"/>
+        </w:rPr>
+        <w:t xml:space="preserve">(Projektgruppe) </w:t>
+      </w:r>
+    </w:p>
+    <w:p>
+      <w:pPr>
+        <w:pStyle w:val="Default"/>
+        <w:rPr>
+          <w:sz w:val="22"/>
+          <w:szCs w:val="22"/>
+        </w:rPr>
+      </w:pPr>
+      <w:r>
+        <w:rPr>
+          <w:sz w:val="22"/>
+          <w:szCs w:val="22"/>
+        </w:rPr>
+        <w:t xml:space="preserve">Neben den beschriebenen Funktionen sollen die Mitglieder einer Projektgruppe nun Lernkarten erstellen und diese mit den übrigen Mitgliedern teilen können. </w:t>
+      </w:r>
+    </w:p>
+    <w:p>
+      <w:pPr>
+        <w:pStyle w:val="Default"/>
+        <w:rPr>
+          <w:sz w:val="22"/>
+          <w:szCs w:val="22"/>
+        </w:rPr>
+      </w:pPr>
+    </w:p>
+    <w:p>
+      <w:pPr>
+        <w:pStyle w:val="Default"/>
+        <w:rPr>
+          <w:b/>
+          <w:bCs/>
+          <w:sz w:val="22"/>
+          <w:szCs w:val="22"/>
+        </w:rPr>
+      </w:pPr>
+      <w:r>
+        <w:rPr>
+          <w:b/>
+          <w:bCs/>
+          <w:sz w:val="22"/>
+          <w:szCs w:val="22"/>
+        </w:rPr>
+        <w:t xml:space="preserve">(Bewertung von Lehrveranstaltungen) </w:t>
+      </w:r>
+    </w:p>
+    <w:p>
+      <w:pPr>
+        <w:pStyle w:val="Default"/>
+        <w:rPr>
+          <w:sz w:val="22"/>
+          <w:szCs w:val="22"/>
+        </w:rPr>
+      </w:pPr>
+      <w:r>
+        <w:rPr>
+          <w:sz w:val="22"/>
+          <w:szCs w:val="22"/>
+        </w:rPr>
+        <w:t xml:space="preserve">Studierende sollen die Möglichkeit haben, die von ihnen belegten Lehrveranstaltungen bewerten zu können. Zu diesem Zweck erstellt der Lehrende einen weiteren Test mit Multiple-Choice Fragen für seine Lehrveranstaltungen. Studierende können diese beantworten, sofern diese mindestens die Hälfe der vorherigen Tests bearbeitet und somit an der Veranstaltung teilgenommen haben. Der Lehrende soll sich auch hierzu eine anonymisierte Statistik ansehen können. Dabei soll er sehen können, wie häufig eine bestimmte Antwort zu einer Frage ausgewählt wurde. Außerdem soll er auswählen können, ob er die Bewertungsstatistik aller Teilnehmer einsehen will oder spezifischere Bewertungsstatistiken entweder nur über Studierende, die bestanden haben oder nur über diejenigen, die durchgefallen sind. </w:t>
+      </w:r>
+    </w:p>
+    <w:p>
+      <w:pPr>
+        <w:pStyle w:val="Default"/>
+        <w:rPr>
+          <w:sz w:val="22"/>
+          <w:szCs w:val="22"/>
+        </w:rPr>
+      </w:pPr>
+    </w:p>
+    <w:p>
+      <w:pPr>
+        <w:pStyle w:val="Default"/>
+        <w:rPr>
+          <w:b/>
+          <w:bCs/>
+          <w:sz w:val="22"/>
+          <w:szCs w:val="22"/>
+        </w:rPr>
+      </w:pPr>
+      <w:r>
+        <w:rPr>
+          <w:b/>
+          <w:bCs/>
+          <w:sz w:val="22"/>
+          <w:szCs w:val="22"/>
+        </w:rPr>
+        <w:t xml:space="preserve">(Themenangebote für studentische Arbeiten) </w:t>
+      </w:r>
+    </w:p>
+    <w:p>
+      <w:pPr>
+        <w:pStyle w:val="Default"/>
+        <w:rPr>
+          <w:sz w:val="22"/>
+          <w:szCs w:val="22"/>
+        </w:rPr>
+      </w:pPr>
+      <w:r>
+        <w:rPr>
+          <w:sz w:val="22"/>
+          <w:szCs w:val="22"/>
+        </w:rPr>
+        <w:t>Lehrende sollen Themenangebote für Abschlussarbeiten bereitstellen können. Ein Thema ist durch einen Titel, eine kurze Beschreibung und eine Literaturliste gegeben. Die Literaturliste kann der Lehrende durch das Einlesen einer bibtex-Datei</w:t>
+      </w:r>
+      <w:r>
+        <w:rPr>
+          <w:sz w:val="14"/>
+          <w:szCs w:val="14"/>
+        </w:rPr>
+        <w:t xml:space="preserve">3 </w:t>
+      </w:r>
+      <w:r>
+        <w:rPr>
+          <w:sz w:val="22"/>
+          <w:szCs w:val="22"/>
+        </w:rPr>
+        <w:t xml:space="preserve">erstellen, die die Daten über die Veröffentlichungen enthält. Die Themenangebote sollen im Nutzerprofil des Lehrenden angezeigt werden und nur für diejenigen Studierenden einsehbar sein, die einen Kurs des jeweiligen Lehrenden belegt haben. </w:t>
+      </w:r>
+    </w:p>
+    <w:p>
+      <w:pPr>
+        <w:pStyle w:val="Default"/>
+        <w:rPr>
+          <w:sz w:val="22"/>
+          <w:szCs w:val="22"/>
+        </w:rPr>
+      </w:pPr>
+    </w:p>
+    <w:p>
+      <w:pPr>
+        <w:pStyle w:val="Default"/>
+        <w:rPr>
+          <w:b/>
+          <w:bCs/>
+          <w:sz w:val="22"/>
+          <w:szCs w:val="22"/>
+        </w:rPr>
+      </w:pPr>
+      <w:r>
+        <w:rPr>
+          <w:b/>
+          <w:bCs/>
+          <w:sz w:val="22"/>
+          <w:szCs w:val="22"/>
+        </w:rPr>
+        <w:t xml:space="preserve">(Mitteilung der Ergebnisse) </w:t>
+      </w:r>
+    </w:p>
+    <w:p>
+      <w:pPr>
+        <w:pStyle w:val="Default"/>
+        <w:rPr>
+          <w:sz w:val="22"/>
+          <w:szCs w:val="22"/>
+        </w:rPr>
+      </w:pPr>
+      <w:r>
+        <w:rPr>
+          <w:sz w:val="22"/>
+          <w:szCs w:val="22"/>
+        </w:rPr>
+        <w:t xml:space="preserve">Studierende sollen automatisch eine E-Mail erhalten, wenn Sie eine Lehrveranstaltung bestanden haben oder durchgefallen sind. Eine Lehrveranstaltung gilt als bestanden, wenn bei Ablauf des Semesters mindestens die Hälfe der Tests einmal erfolgreich absolviert wurde. Eine Lehrveranstaltung gilt als Nicht-bestanden, wenn weniger als die Hälfte der Tests erfolgreich absolviert wurde. </w:t>
+      </w:r>
+    </w:p>
+    <w:p>
+      <w:pPr>
+        <w:pStyle w:val="Default"/>
+        <w:rPr>
+          <w:sz w:val="22"/>
+          <w:szCs w:val="22"/>
+        </w:rPr>
+      </w:pPr>
+    </w:p>
+    <w:p>
+      <w:pPr>
+        <w:pStyle w:val="Default"/>
+        <w:rPr>
+          <w:sz w:val="26"/>
+          <w:szCs w:val="26"/>
+        </w:rPr>
+      </w:pPr>
+      <w:r>
+        <w:rPr>
+          <w:sz w:val="26"/>
+          <w:szCs w:val="26"/>
+        </w:rPr>
+        <w:t xml:space="preserve">Anmerkungen </w:t>
+      </w:r>
+    </w:p>
+    <w:p>
+      <w:pPr>
+        <w:pStyle w:val="Default"/>
+        <w:numPr>
+          <w:ilvl w:val="0"/>
+          <w:numId w:val="5"/>
+        </w:numPr>
+        <w:rPr>
+          <w:sz w:val="22"/>
+          <w:szCs w:val="22"/>
+        </w:rPr>
+      </w:pPr>
+      <w:r>
+        <w:rPr>
+          <w:sz w:val="22"/>
+          <w:szCs w:val="22"/>
+        </w:rPr>
+        <w:t xml:space="preserve">Das Programm ist in der Programmiersprache Java zu entwickeln. </w:t>
+      </w:r>
+    </w:p>
+    <w:p>
+      <w:pPr>
+        <w:pStyle w:val="Default"/>
+        <w:numPr>
+          <w:ilvl w:val="0"/>
+          <w:numId w:val="5"/>
+        </w:numPr>
+        <w:rPr>
+          <w:sz w:val="22"/>
+          <w:szCs w:val="22"/>
+        </w:rPr>
+      </w:pPr>
+      <w:r>
+        <w:rPr>
+          <w:sz w:val="22"/>
+          <w:szCs w:val="22"/>
+        </w:rPr>
+        <w:t xml:space="preserve">Die Datenbank ist als lokale Datenbank anzulegen (z.B. via XAMPP - </w:t>
+      </w:r>
+      <w:hyperlink r:id="rId8" w:history="1">
+        <w:r>
+          <w:rPr>
+            <w:rStyle w:val="Hyperlink"/>
+            <w:sz w:val="22"/>
+            <w:szCs w:val="22"/>
+          </w:rPr>
+          <w:t>https://www.apachefriends.org/de/index.html</w:t>
+        </w:r>
+      </w:hyperlink>
+      <w:r>
+        <w:rPr>
+          <w:sz w:val="22"/>
+          <w:szCs w:val="22"/>
+        </w:rPr>
+        <w:t xml:space="preserve">) </w:t>
+      </w:r>
+    </w:p>
+    <w:p>
+      <w:pPr>
+        <w:pStyle w:val="Default"/>
+        <w:numPr>
+          <w:ilvl w:val="0"/>
+          <w:numId w:val="5"/>
+        </w:numPr>
+        <w:rPr>
+          <w:sz w:val="22"/>
+          <w:szCs w:val="22"/>
+        </w:rPr>
+      </w:pPr>
+      <w:r>
+        <w:rPr>
+          <w:sz w:val="22"/>
+          <w:szCs w:val="22"/>
+        </w:rPr>
+        <w:t xml:space="preserve">Wir veröffentlichen besonders gelungene Software auf unserer SEP-Webseite. Hierzu ist es unbedingt erforderlich, dass das System keine urheberrechtlich geschützten Inhalte (Bilder, Musik, etc.) enthält. </w:t>
+      </w:r>
+    </w:p>
+    <w:p>
+      <w:pPr>
         <w:rPr>
           <w:rFonts w:cstheme="minorHAnsi"/>
         </w:rPr>
       </w:pPr>
+    </w:p>
+    <w:p>
+      <w:pPr>
+        <w:rPr>
+          <w:rFonts w:cstheme="minorHAnsi"/>
+        </w:rPr>
+      </w:pPr>
+      <w:r>
+        <w:rPr>
+          <w:rFonts w:cstheme="minorHAnsi"/>
+        </w:rPr>
+        <w:br w:type="page"/>
+      </w:r>
     </w:p>
     <w:p>
       <w:pPr>
@@ -3107,6 +4046,7 @@
         </w:rPr>
       </w:pPr>
       <w:bookmarkStart w:id="2" w:name="_Toc69504734"/>
+      <w:bookmarkEnd w:id="1"/>
       <w:r>
         <w:rPr>
           <w:rFonts w:asciiTheme="minorHAnsi" w:hAnsiTheme="minorHAnsi" w:cstheme="minorHAnsi"/>
@@ -5048,21 +5988,7 @@
           <w:tcPr>
             <w:tcW w:w="2209" w:type="dxa"/>
           </w:tcPr>
-          <w:p>
-            <w:proofErr w:type="spellStart"/>
-            <w:r>
-              <w:t>Radet</w:t>
-            </w:r>
-            <w:proofErr w:type="spellEnd"/>
-            <w:r>
-              <w:t xml:space="preserve"> </w:t>
-            </w:r>
-            <w:proofErr w:type="spellStart"/>
-            <w:r>
-              <w:t>Ahuja</w:t>
-            </w:r>
-            <w:proofErr w:type="spellEnd"/>
-          </w:p>
+          <w:p/>
         </w:tc>
         <w:tc>
           <w:tcPr>
@@ -5133,21 +6059,7 @@
           <w:tcPr>
             <w:tcW w:w="2209" w:type="dxa"/>
           </w:tcPr>
-          <w:p>
-            <w:proofErr w:type="spellStart"/>
-            <w:r>
-              <w:t>Radet</w:t>
-            </w:r>
-            <w:proofErr w:type="spellEnd"/>
-            <w:r>
-              <w:t xml:space="preserve"> </w:t>
-            </w:r>
-            <w:proofErr w:type="spellStart"/>
-            <w:r>
-              <w:t>Ahuja</w:t>
-            </w:r>
-            <w:proofErr w:type="spellEnd"/>
-          </w:p>
+          <w:p/>
         </w:tc>
         <w:tc>
           <w:tcPr>
@@ -5216,21 +6128,7 @@
           <w:tcPr>
             <w:tcW w:w="2209" w:type="dxa"/>
           </w:tcPr>
-          <w:p>
-            <w:proofErr w:type="spellStart"/>
-            <w:r>
-              <w:t>Radet</w:t>
-            </w:r>
-            <w:proofErr w:type="spellEnd"/>
-            <w:r>
-              <w:t xml:space="preserve"> </w:t>
-            </w:r>
-            <w:proofErr w:type="spellStart"/>
-            <w:r>
-              <w:t>Ahuja</w:t>
-            </w:r>
-            <w:proofErr w:type="spellEnd"/>
-          </w:p>
+          <w:p/>
         </w:tc>
         <w:tc>
           <w:tcPr>
@@ -7105,21 +8003,7 @@
           <w:tcPr>
             <w:tcW w:w="2209" w:type="dxa"/>
           </w:tcPr>
-          <w:p>
-            <w:proofErr w:type="spellStart"/>
-            <w:r>
-              <w:t>Radet</w:t>
-            </w:r>
-            <w:proofErr w:type="spellEnd"/>
-            <w:r>
-              <w:t xml:space="preserve"> </w:t>
-            </w:r>
-            <w:proofErr w:type="spellStart"/>
-            <w:r>
-              <w:t>Ahuja</w:t>
-            </w:r>
-            <w:proofErr w:type="spellEnd"/>
-          </w:p>
+          <w:p/>
         </w:tc>
         <w:tc>
           <w:tcPr>
@@ -7191,21 +8075,7 @@
           <w:tcPr>
             <w:tcW w:w="2209" w:type="dxa"/>
           </w:tcPr>
-          <w:p>
-            <w:proofErr w:type="spellStart"/>
-            <w:r>
-              <w:t>Radet</w:t>
-            </w:r>
-            <w:proofErr w:type="spellEnd"/>
-            <w:r>
-              <w:t xml:space="preserve"> </w:t>
-            </w:r>
-            <w:proofErr w:type="spellStart"/>
-            <w:r>
-              <w:t>Ahuja</w:t>
-            </w:r>
-            <w:proofErr w:type="spellEnd"/>
-          </w:p>
+          <w:p/>
         </w:tc>
         <w:tc>
           <w:tcPr>
@@ -7274,21 +8144,7 @@
           <w:tcPr>
             <w:tcW w:w="2209" w:type="dxa"/>
           </w:tcPr>
-          <w:p>
-            <w:proofErr w:type="spellStart"/>
-            <w:r>
-              <w:t>Radet</w:t>
-            </w:r>
-            <w:proofErr w:type="spellEnd"/>
-            <w:r>
-              <w:t xml:space="preserve"> </w:t>
-            </w:r>
-            <w:proofErr w:type="spellStart"/>
-            <w:r>
-              <w:t>Ahuja</w:t>
-            </w:r>
-            <w:proofErr w:type="spellEnd"/>
-          </w:p>
+          <w:p/>
         </w:tc>
         <w:tc>
           <w:tcPr>
@@ -7359,21 +8215,7 @@
           <w:tcPr>
             <w:tcW w:w="2209" w:type="dxa"/>
           </w:tcPr>
-          <w:p>
-            <w:proofErr w:type="spellStart"/>
-            <w:r>
-              <w:t>Radet</w:t>
-            </w:r>
-            <w:proofErr w:type="spellEnd"/>
-            <w:r>
-              <w:t xml:space="preserve"> </w:t>
-            </w:r>
-            <w:proofErr w:type="spellStart"/>
-            <w:r>
-              <w:t>Ahuja</w:t>
-            </w:r>
-            <w:proofErr w:type="spellEnd"/>
-          </w:p>
+          <w:p/>
         </w:tc>
         <w:tc>
           <w:tcPr>
@@ -7442,21 +8284,7 @@
           <w:tcPr>
             <w:tcW w:w="2209" w:type="dxa"/>
           </w:tcPr>
-          <w:p>
-            <w:proofErr w:type="spellStart"/>
-            <w:r>
-              <w:t>Radet</w:t>
-            </w:r>
-            <w:proofErr w:type="spellEnd"/>
-            <w:r>
-              <w:t xml:space="preserve"> </w:t>
-            </w:r>
-            <w:proofErr w:type="spellStart"/>
-            <w:r>
-              <w:t>Ahuja</w:t>
-            </w:r>
-            <w:proofErr w:type="spellEnd"/>
-          </w:p>
+          <w:p/>
         </w:tc>
         <w:tc>
           <w:tcPr>
@@ -9629,11 +10457,15 @@
       <w:pPr>
         <w:rPr>
           <w:rFonts w:cstheme="minorHAnsi"/>
+          <w:b/>
+          <w:bCs/>
         </w:rPr>
       </w:pPr>
       <w:r>
         <w:rPr>
           <w:rFonts w:cstheme="minorHAnsi"/>
+          <w:b/>
+          <w:bCs/>
         </w:rPr>
         <w:t>1.3 Registrierungsseite:</w:t>
       </w:r>
@@ -9710,13 +10542,49 @@
         <w:rPr>
           <w:rFonts w:cstheme="minorHAnsi"/>
         </w:rPr>
-        <w:t xml:space="preserve">Rechts davon kann der Student oder das Lehrpersonal auf den Button Passwort vergessen klicken, wenn er das Passwort vergessen würde. </w:t>
+        <w:t xml:space="preserve">Rechts davon kann der Student oder das Lehrpersonal auf den Button </w:t>
       </w:r>
       <w:r>
         <w:rPr>
           <w:rFonts w:cstheme="minorHAnsi"/>
         </w:rPr>
-        <w:t xml:space="preserve">Wie bei jeder Seite müssen Cookies aktiviert werden. Wenn Fragen auftreten ist es möglich auf das kleine Fragezeichen zu klicken, dabei entsteht ein kleines Fenster und der Nutzer kann sich die Informationen durchlesen. </w:t>
+        <w:t>„</w:t>
+      </w:r>
+      <w:r>
+        <w:rPr>
+          <w:rFonts w:cstheme="minorHAnsi"/>
+        </w:rPr>
+        <w:t>Passwort vergessen</w:t>
+      </w:r>
+      <w:r>
+        <w:rPr>
+          <w:rFonts w:cstheme="minorHAnsi"/>
+        </w:rPr>
+        <w:t>“</w:t>
+      </w:r>
+      <w:r>
+        <w:rPr>
+          <w:rFonts w:cstheme="minorHAnsi"/>
+        </w:rPr>
+        <w:t xml:space="preserve"> klicken, wenn er das Passwort vergessen würde. </w:t>
+      </w:r>
+      <w:r>
+        <w:rPr>
+          <w:rFonts w:cstheme="minorHAnsi"/>
+        </w:rPr>
+        <w:t>Wie bei jeder Seite müssen Cookies aktiviert werden. Wenn Fragen auftreten</w:t>
+      </w:r>
+      <w:r>
+        <w:rPr>
+          <w:rFonts w:cstheme="minorHAnsi"/>
+        </w:rPr>
+        <w:t>,</w:t>
+      </w:r>
+      <w:r>
+        <w:rPr>
+          <w:rFonts w:cstheme="minorHAnsi"/>
+        </w:rPr>
+        <w:t xml:space="preserve"> ist es möglich auf das kleine Fragezeichen zu klicken, dabei entsteht ein kleines Fenster und der Nutzer kann sich die Informationen durchlesen. </w:t>
       </w:r>
       <w:r>
         <w:rPr>
@@ -9822,7 +10690,7 @@
                     </pic:cNvPicPr>
                   </pic:nvPicPr>
                   <pic:blipFill rotWithShape="1">
-                    <a:blip r:embed="rId8">
+                    <a:blip r:embed="rId9">
                       <a:extLst>
                         <a:ext uri="{28A0092B-C50C-407E-A947-70E740481C1C}">
                           <a14:useLocalDpi xmlns:a14="http://schemas.microsoft.com/office/drawing/2010/main" val="0"/>
@@ -9884,7 +10752,7 @@
                     </pic:cNvPicPr>
                   </pic:nvPicPr>
                   <pic:blipFill rotWithShape="1">
-                    <a:blip r:embed="rId9" cstate="print">
+                    <a:blip r:embed="rId10" cstate="print">
                       <a:extLst>
                         <a:ext uri="{28A0092B-C50C-407E-A947-70E740481C1C}">
                           <a14:useLocalDpi xmlns:a14="http://schemas.microsoft.com/office/drawing/2010/main" val="0"/>
@@ -10217,21 +11085,7 @@
         <w:rPr>
           <w:rFonts w:cstheme="minorHAnsi"/>
         </w:rPr>
-        <w:t xml:space="preserve">dient der grafischen Darstellung von Klassen, Schnittstellen und deren Beziehungen. Es hilft dabei, Quellcode und Implementierungsarbeiten zu </w:t>
-      </w:r>
-      <w:proofErr w:type="gramStart"/>
-      <w:r>
-        <w:rPr>
-          <w:rFonts w:cstheme="minorHAnsi"/>
-        </w:rPr>
-        <w:t>strukturieren</w:t>
-      </w:r>
-      <w:proofErr w:type="gramEnd"/>
-      <w:r>
-        <w:rPr>
-          <w:rFonts w:cstheme="minorHAnsi"/>
-        </w:rPr>
-        <w:t xml:space="preserve"> bevor diese starten und ermöglicht eine Aufteilung der Programmieraufgaben.</w:t>
+        <w:t>dient der grafischen Darstellung von Klassen, Schnittstellen und deren Beziehungen. Es hilft dabei, Quellcode und Implementierungsarbeiten zu strukturieren bevor diese starten und ermöglicht eine Aufteilung der Programmieraufgaben.</w:t>
       </w:r>
     </w:p>
     <w:p>
@@ -22955,7 +23809,7 @@
       </w:pPr>
     </w:p>
     <w:sectPr>
-      <w:footerReference w:type="default" r:id="rId10"/>
+      <w:footerReference w:type="default" r:id="rId11"/>
       <w:pgSz w:w="11906" w:h="16838"/>
       <w:pgMar w:top="1417" w:right="1417" w:bottom="1134" w:left="1417" w:header="708" w:footer="708" w:gutter="0"/>
       <w:cols w:space="708"/>
@@ -22966,7 +23820,7 @@
 </file>
 
 <file path=word/endnotes.xml><?xml version="1.0" encoding="utf-8"?>
-<w:endnotes xmlns:wpc="http://schemas.microsoft.com/office/word/2010/wordprocessingCanvas" xmlns:cx="http://schemas.microsoft.com/office/drawing/2014/chartex" xmlns:cx1="http://schemas.microsoft.com/office/drawing/2015/9/8/chartex" xmlns:cx2="http://schemas.microsoft.com/office/drawing/2015/10/21/chartex" xmlns:cx3="http://schemas.microsoft.com/office/drawing/2016/5/9/chartex" xmlns:cx4="http://schemas.microsoft.com/office/drawing/2016/5/10/chartex" xmlns:cx5="http://schemas.microsoft.com/office/drawing/2016/5/11/chartex" xmlns:cx6="http://schemas.microsoft.com/office/drawing/2016/5/12/chartex" xmlns:cx7="http://schemas.microsoft.com/office/drawing/2016/5/13/chartex" xmlns:cx8="http://schemas.microsoft.com/office/drawing/2016/5/14/chartex" xmlns:mc="http://schemas.openxmlformats.org/markup-compatibility/2006" xmlns:aink="http://schemas.microsoft.com/office/drawing/2016/ink" xmlns:am3d="http://schemas.microsoft.com/office/drawing/2017/model3d" xmlns:o="urn:schemas-microsoft-com:office:office" xmlns:r="http://schemas.openxmlformats.org/officeDocument/2006/relationships" xmlns:m="http://schemas.openxmlformats.org/officeDocument/2006/math" xmlns:v="urn:schemas-microsoft-com:vml" xmlns:wp14="http://schemas.microsoft.com/office/word/2010/wordprocessingDrawing" xmlns:wp="http://schemas.openxmlformats.org/drawingml/2006/wordprocessingDrawing" xmlns:w10="urn:schemas-microsoft-com:office:word" xmlns:w="http://schemas.openxmlformats.org/wordprocessingml/2006/main" xmlns:w14="http://schemas.microsoft.com/office/word/2010/wordml" xmlns:w15="http://schemas.microsoft.com/office/word/2012/wordml" xmlns:w16cex="http://schemas.microsoft.com/office/word/2018/wordml/cex" xmlns:w16cid="http://schemas.microsoft.com/office/word/2016/wordml/cid" xmlns:w16="http://schemas.microsoft.com/office/word/2018/wordml" xmlns:w16se="http://schemas.microsoft.com/office/word/2015/wordml/symex" xmlns:wpg="http://schemas.microsoft.com/office/word/2010/wordprocessingGroup" xmlns:wpi="http://schemas.microsoft.com/office/word/2010/wordprocessingInk" xmlns:wne="http://schemas.microsoft.com/office/word/2006/wordml" xmlns:wps="http://schemas.microsoft.com/office/word/2010/wordprocessingShape" mc:Ignorable="w14 w15 w16se w16cid w16 w16cex wp14">
+<w:endnotes xmlns:wpc="http://schemas.microsoft.com/office/word/2010/wordprocessingCanvas" xmlns:cx="http://schemas.microsoft.com/office/drawing/2014/chartex" xmlns:cx1="http://schemas.microsoft.com/office/drawing/2015/9/8/chartex" xmlns:cx2="http://schemas.microsoft.com/office/drawing/2015/10/21/chartex" xmlns:cx3="http://schemas.microsoft.com/office/drawing/2016/5/9/chartex" xmlns:cx4="http://schemas.microsoft.com/office/drawing/2016/5/10/chartex" xmlns:cx5="http://schemas.microsoft.com/office/drawing/2016/5/11/chartex" xmlns:cx6="http://schemas.microsoft.com/office/drawing/2016/5/12/chartex" xmlns:cx7="http://schemas.microsoft.com/office/drawing/2016/5/13/chartex" xmlns:cx8="http://schemas.microsoft.com/office/drawing/2016/5/14/chartex" xmlns:mc="http://schemas.openxmlformats.org/markup-compatibility/2006" xmlns:aink="http://schemas.microsoft.com/office/drawing/2016/ink" xmlns:am3d="http://schemas.microsoft.com/office/drawing/2017/model3d" xmlns:o="urn:schemas-microsoft-com:office:office" xmlns:r="http://schemas.openxmlformats.org/officeDocument/2006/relationships" xmlns:m="http://schemas.openxmlformats.org/officeDocument/2006/math" xmlns:v="urn:schemas-microsoft-com:vml" xmlns:wp14="http://schemas.microsoft.com/office/word/2010/wordprocessingDrawing" xmlns:wp="http://schemas.openxmlformats.org/drawingml/2006/wordprocessingDrawing" xmlns:w10="urn:schemas-microsoft-com:office:word" xmlns:w="http://schemas.openxmlformats.org/wordprocessingml/2006/main" xmlns:w14="http://schemas.microsoft.com/office/word/2010/wordml" xmlns:w15="http://schemas.microsoft.com/office/word/2012/wordml" xmlns:w16cex="http://schemas.microsoft.com/office/word/2018/wordml/cex" xmlns:w16cid="http://schemas.microsoft.com/office/word/2016/wordml/cid" xmlns:w16="http://schemas.microsoft.com/office/word/2018/wordml" xmlns:w16sdtdh="http://schemas.microsoft.com/office/word/2020/wordml/sdtdatahash" xmlns:w16se="http://schemas.microsoft.com/office/word/2015/wordml/symex" xmlns:wpg="http://schemas.microsoft.com/office/word/2010/wordprocessingGroup" xmlns:wpi="http://schemas.microsoft.com/office/word/2010/wordprocessingInk" xmlns:wne="http://schemas.microsoft.com/office/word/2006/wordml" xmlns:wps="http://schemas.microsoft.com/office/word/2010/wordprocessingShape" mc:Ignorable="w14 w15 w16se w16cid w16 w16cex w16sdtdh wp14">
   <w:endnote w:type="separator" w:id="-1">
     <w:p>
       <w:pPr>
@@ -22998,7 +23852,7 @@
 </file>
 
 <file path=word/footer1.xml><?xml version="1.0" encoding="utf-8"?>
-<w:ftr xmlns:wpc="http://schemas.microsoft.com/office/word/2010/wordprocessingCanvas" xmlns:cx="http://schemas.microsoft.com/office/drawing/2014/chartex" xmlns:cx1="http://schemas.microsoft.com/office/drawing/2015/9/8/chartex" xmlns:cx2="http://schemas.microsoft.com/office/drawing/2015/10/21/chartex" xmlns:cx3="http://schemas.microsoft.com/office/drawing/2016/5/9/chartex" xmlns:cx4="http://schemas.microsoft.com/office/drawing/2016/5/10/chartex" xmlns:cx5="http://schemas.microsoft.com/office/drawing/2016/5/11/chartex" xmlns:cx6="http://schemas.microsoft.com/office/drawing/2016/5/12/chartex" xmlns:cx7="http://schemas.microsoft.com/office/drawing/2016/5/13/chartex" xmlns:cx8="http://schemas.microsoft.com/office/drawing/2016/5/14/chartex" xmlns:mc="http://schemas.openxmlformats.org/markup-compatibility/2006" xmlns:aink="http://schemas.microsoft.com/office/drawing/2016/ink" xmlns:am3d="http://schemas.microsoft.com/office/drawing/2017/model3d" xmlns:o="urn:schemas-microsoft-com:office:office" xmlns:r="http://schemas.openxmlformats.org/officeDocument/2006/relationships" xmlns:m="http://schemas.openxmlformats.org/officeDocument/2006/math" xmlns:v="urn:schemas-microsoft-com:vml" xmlns:wp14="http://schemas.microsoft.com/office/word/2010/wordprocessingDrawing" xmlns:wp="http://schemas.openxmlformats.org/drawingml/2006/wordprocessingDrawing" xmlns:w10="urn:schemas-microsoft-com:office:word" xmlns:w="http://schemas.openxmlformats.org/wordprocessingml/2006/main" xmlns:w14="http://schemas.microsoft.com/office/word/2010/wordml" xmlns:w15="http://schemas.microsoft.com/office/word/2012/wordml" xmlns:w16cex="http://schemas.microsoft.com/office/word/2018/wordml/cex" xmlns:w16cid="http://schemas.microsoft.com/office/word/2016/wordml/cid" xmlns:w16="http://schemas.microsoft.com/office/word/2018/wordml" xmlns:w16se="http://schemas.microsoft.com/office/word/2015/wordml/symex" xmlns:wpg="http://schemas.microsoft.com/office/word/2010/wordprocessingGroup" xmlns:wpi="http://schemas.microsoft.com/office/word/2010/wordprocessingInk" xmlns:wne="http://schemas.microsoft.com/office/word/2006/wordml" xmlns:wps="http://schemas.microsoft.com/office/word/2010/wordprocessingShape" mc:Ignorable="w14 w15 w16se w16cid w16 w16cex wp14">
+<w:ftr xmlns:wpc="http://schemas.microsoft.com/office/word/2010/wordprocessingCanvas" xmlns:cx="http://schemas.microsoft.com/office/drawing/2014/chartex" xmlns:cx1="http://schemas.microsoft.com/office/drawing/2015/9/8/chartex" xmlns:cx2="http://schemas.microsoft.com/office/drawing/2015/10/21/chartex" xmlns:cx3="http://schemas.microsoft.com/office/drawing/2016/5/9/chartex" xmlns:cx4="http://schemas.microsoft.com/office/drawing/2016/5/10/chartex" xmlns:cx5="http://schemas.microsoft.com/office/drawing/2016/5/11/chartex" xmlns:cx6="http://schemas.microsoft.com/office/drawing/2016/5/12/chartex" xmlns:cx7="http://schemas.microsoft.com/office/drawing/2016/5/13/chartex" xmlns:cx8="http://schemas.microsoft.com/office/drawing/2016/5/14/chartex" xmlns:mc="http://schemas.openxmlformats.org/markup-compatibility/2006" xmlns:aink="http://schemas.microsoft.com/office/drawing/2016/ink" xmlns:am3d="http://schemas.microsoft.com/office/drawing/2017/model3d" xmlns:o="urn:schemas-microsoft-com:office:office" xmlns:r="http://schemas.openxmlformats.org/officeDocument/2006/relationships" xmlns:m="http://schemas.openxmlformats.org/officeDocument/2006/math" xmlns:v="urn:schemas-microsoft-com:vml" xmlns:wp14="http://schemas.microsoft.com/office/word/2010/wordprocessingDrawing" xmlns:wp="http://schemas.openxmlformats.org/drawingml/2006/wordprocessingDrawing" xmlns:w10="urn:schemas-microsoft-com:office:word" xmlns:w="http://schemas.openxmlformats.org/wordprocessingml/2006/main" xmlns:w14="http://schemas.microsoft.com/office/word/2010/wordml" xmlns:w15="http://schemas.microsoft.com/office/word/2012/wordml" xmlns:w16cex="http://schemas.microsoft.com/office/word/2018/wordml/cex" xmlns:w16cid="http://schemas.microsoft.com/office/word/2016/wordml/cid" xmlns:w16="http://schemas.microsoft.com/office/word/2018/wordml" xmlns:w16sdtdh="http://schemas.microsoft.com/office/word/2020/wordml/sdtdatahash" xmlns:w16se="http://schemas.microsoft.com/office/word/2015/wordml/symex" xmlns:wpg="http://schemas.microsoft.com/office/word/2010/wordprocessingGroup" xmlns:wpi="http://schemas.microsoft.com/office/word/2010/wordprocessingInk" xmlns:wne="http://schemas.microsoft.com/office/word/2006/wordml" xmlns:wps="http://schemas.microsoft.com/office/word/2010/wordprocessingShape" mc:Ignorable="w14 w15 w16se w16cid w16 w16cex w16sdtdh wp14">
   <w:sdt>
     <w:sdtPr>
       <w:id w:val="-610359723"/>
@@ -23048,7 +23902,7 @@
 </file>
 
 <file path=word/footnotes.xml><?xml version="1.0" encoding="utf-8"?>
-<w:footnotes xmlns:wpc="http://schemas.microsoft.com/office/word/2010/wordprocessingCanvas" xmlns:cx="http://schemas.microsoft.com/office/drawing/2014/chartex" xmlns:cx1="http://schemas.microsoft.com/office/drawing/2015/9/8/chartex" xmlns:cx2="http://schemas.microsoft.com/office/drawing/2015/10/21/chartex" xmlns:cx3="http://schemas.microsoft.com/office/drawing/2016/5/9/chartex" xmlns:cx4="http://schemas.microsoft.com/office/drawing/2016/5/10/chartex" xmlns:cx5="http://schemas.microsoft.com/office/drawing/2016/5/11/chartex" xmlns:cx6="http://schemas.microsoft.com/office/drawing/2016/5/12/chartex" xmlns:cx7="http://schemas.microsoft.com/office/drawing/2016/5/13/chartex" xmlns:cx8="http://schemas.microsoft.com/office/drawing/2016/5/14/chartex" xmlns:mc="http://schemas.openxmlformats.org/markup-compatibility/2006" xmlns:aink="http://schemas.microsoft.com/office/drawing/2016/ink" xmlns:am3d="http://schemas.microsoft.com/office/drawing/2017/model3d" xmlns:o="urn:schemas-microsoft-com:office:office" xmlns:r="http://schemas.openxmlformats.org/officeDocument/2006/relationships" xmlns:m="http://schemas.openxmlformats.org/officeDocument/2006/math" xmlns:v="urn:schemas-microsoft-com:vml" xmlns:wp14="http://schemas.microsoft.com/office/word/2010/wordprocessingDrawing" xmlns:wp="http://schemas.openxmlformats.org/drawingml/2006/wordprocessingDrawing" xmlns:w10="urn:schemas-microsoft-com:office:word" xmlns:w="http://schemas.openxmlformats.org/wordprocessingml/2006/main" xmlns:w14="http://schemas.microsoft.com/office/word/2010/wordml" xmlns:w15="http://schemas.microsoft.com/office/word/2012/wordml" xmlns:w16cex="http://schemas.microsoft.com/office/word/2018/wordml/cex" xmlns:w16cid="http://schemas.microsoft.com/office/word/2016/wordml/cid" xmlns:w16="http://schemas.microsoft.com/office/word/2018/wordml" xmlns:w16se="http://schemas.microsoft.com/office/word/2015/wordml/symex" xmlns:wpg="http://schemas.microsoft.com/office/word/2010/wordprocessingGroup" xmlns:wpi="http://schemas.microsoft.com/office/word/2010/wordprocessingInk" xmlns:wne="http://schemas.microsoft.com/office/word/2006/wordml" xmlns:wps="http://schemas.microsoft.com/office/word/2010/wordprocessingShape" mc:Ignorable="w14 w15 w16se w16cid w16 w16cex wp14">
+<w:footnotes xmlns:wpc="http://schemas.microsoft.com/office/word/2010/wordprocessingCanvas" xmlns:cx="http://schemas.microsoft.com/office/drawing/2014/chartex" xmlns:cx1="http://schemas.microsoft.com/office/drawing/2015/9/8/chartex" xmlns:cx2="http://schemas.microsoft.com/office/drawing/2015/10/21/chartex" xmlns:cx3="http://schemas.microsoft.com/office/drawing/2016/5/9/chartex" xmlns:cx4="http://schemas.microsoft.com/office/drawing/2016/5/10/chartex" xmlns:cx5="http://schemas.microsoft.com/office/drawing/2016/5/11/chartex" xmlns:cx6="http://schemas.microsoft.com/office/drawing/2016/5/12/chartex" xmlns:cx7="http://schemas.microsoft.com/office/drawing/2016/5/13/chartex" xmlns:cx8="http://schemas.microsoft.com/office/drawing/2016/5/14/chartex" xmlns:mc="http://schemas.openxmlformats.org/markup-compatibility/2006" xmlns:aink="http://schemas.microsoft.com/office/drawing/2016/ink" xmlns:am3d="http://schemas.microsoft.com/office/drawing/2017/model3d" xmlns:o="urn:schemas-microsoft-com:office:office" xmlns:r="http://schemas.openxmlformats.org/officeDocument/2006/relationships" xmlns:m="http://schemas.openxmlformats.org/officeDocument/2006/math" xmlns:v="urn:schemas-microsoft-com:vml" xmlns:wp14="http://schemas.microsoft.com/office/word/2010/wordprocessingDrawing" xmlns:wp="http://schemas.openxmlformats.org/drawingml/2006/wordprocessingDrawing" xmlns:w10="urn:schemas-microsoft-com:office:word" xmlns:w="http://schemas.openxmlformats.org/wordprocessingml/2006/main" xmlns:w14="http://schemas.microsoft.com/office/word/2010/wordml" xmlns:w15="http://schemas.microsoft.com/office/word/2012/wordml" xmlns:w16cex="http://schemas.microsoft.com/office/word/2018/wordml/cex" xmlns:w16cid="http://schemas.microsoft.com/office/word/2016/wordml/cid" xmlns:w16="http://schemas.microsoft.com/office/word/2018/wordml" xmlns:w16sdtdh="http://schemas.microsoft.com/office/word/2020/wordml/sdtdatahash" xmlns:w16se="http://schemas.microsoft.com/office/word/2015/wordml/symex" xmlns:wpg="http://schemas.microsoft.com/office/word/2010/wordprocessingGroup" xmlns:wpi="http://schemas.microsoft.com/office/word/2010/wordprocessingInk" xmlns:wne="http://schemas.microsoft.com/office/word/2006/wordml" xmlns:wps="http://schemas.microsoft.com/office/word/2010/wordprocessingShape" mc:Ignorable="w14 w15 w16se w16cid w16 w16cex w16sdtdh wp14">
   <w:footnote w:type="separator" w:id="-1">
     <w:p>
       <w:pPr>
@@ -23080,8 +23934,459 @@
 </file>
 
 <file path=word/numbering.xml><?xml version="1.0" encoding="utf-8"?>
-<w:numbering xmlns:wpc="http://schemas.microsoft.com/office/word/2010/wordprocessingCanvas" xmlns:cx="http://schemas.microsoft.com/office/drawing/2014/chartex" xmlns:cx1="http://schemas.microsoft.com/office/drawing/2015/9/8/chartex" xmlns:cx2="http://schemas.microsoft.com/office/drawing/2015/10/21/chartex" xmlns:cx3="http://schemas.microsoft.com/office/drawing/2016/5/9/chartex" xmlns:cx4="http://schemas.microsoft.com/office/drawing/2016/5/10/chartex" xmlns:cx5="http://schemas.microsoft.com/office/drawing/2016/5/11/chartex" xmlns:cx6="http://schemas.microsoft.com/office/drawing/2016/5/12/chartex" xmlns:cx7="http://schemas.microsoft.com/office/drawing/2016/5/13/chartex" xmlns:cx8="http://schemas.microsoft.com/office/drawing/2016/5/14/chartex" xmlns:mc="http://schemas.openxmlformats.org/markup-compatibility/2006" xmlns:aink="http://schemas.microsoft.com/office/drawing/2016/ink" xmlns:am3d="http://schemas.microsoft.com/office/drawing/2017/model3d" xmlns:o="urn:schemas-microsoft-com:office:office" xmlns:r="http://schemas.openxmlformats.org/officeDocument/2006/relationships" xmlns:m="http://schemas.openxmlformats.org/officeDocument/2006/math" xmlns:v="urn:schemas-microsoft-com:vml" xmlns:wp14="http://schemas.microsoft.com/office/word/2010/wordprocessingDrawing" xmlns:wp="http://schemas.openxmlformats.org/drawingml/2006/wordprocessingDrawing" xmlns:w10="urn:schemas-microsoft-com:office:word" xmlns:w="http://schemas.openxmlformats.org/wordprocessingml/2006/main" xmlns:w14="http://schemas.microsoft.com/office/word/2010/wordml" xmlns:w15="http://schemas.microsoft.com/office/word/2012/wordml" xmlns:w16cex="http://schemas.microsoft.com/office/word/2018/wordml/cex" xmlns:w16cid="http://schemas.microsoft.com/office/word/2016/wordml/cid" xmlns:w16="http://schemas.microsoft.com/office/word/2018/wordml" xmlns:w16se="http://schemas.microsoft.com/office/word/2015/wordml/symex" xmlns:wpg="http://schemas.microsoft.com/office/word/2010/wordprocessingGroup" xmlns:wpi="http://schemas.microsoft.com/office/word/2010/wordprocessingInk" xmlns:wne="http://schemas.microsoft.com/office/word/2006/wordml" xmlns:wps="http://schemas.microsoft.com/office/word/2010/wordprocessingShape" mc:Ignorable="w14 w15 w16se w16cid w16 w16cex wp14">
+<w:numbering xmlns:wpc="http://schemas.microsoft.com/office/word/2010/wordprocessingCanvas" xmlns:cx="http://schemas.microsoft.com/office/drawing/2014/chartex" xmlns:cx1="http://schemas.microsoft.com/office/drawing/2015/9/8/chartex" xmlns:cx2="http://schemas.microsoft.com/office/drawing/2015/10/21/chartex" xmlns:cx3="http://schemas.microsoft.com/office/drawing/2016/5/9/chartex" xmlns:cx4="http://schemas.microsoft.com/office/drawing/2016/5/10/chartex" xmlns:cx5="http://schemas.microsoft.com/office/drawing/2016/5/11/chartex" xmlns:cx6="http://schemas.microsoft.com/office/drawing/2016/5/12/chartex" xmlns:cx7="http://schemas.microsoft.com/office/drawing/2016/5/13/chartex" xmlns:cx8="http://schemas.microsoft.com/office/drawing/2016/5/14/chartex" xmlns:mc="http://schemas.openxmlformats.org/markup-compatibility/2006" xmlns:aink="http://schemas.microsoft.com/office/drawing/2016/ink" xmlns:am3d="http://schemas.microsoft.com/office/drawing/2017/model3d" xmlns:o="urn:schemas-microsoft-com:office:office" xmlns:r="http://schemas.openxmlformats.org/officeDocument/2006/relationships" xmlns:m="http://schemas.openxmlformats.org/officeDocument/2006/math" xmlns:v="urn:schemas-microsoft-com:vml" xmlns:wp14="http://schemas.microsoft.com/office/word/2010/wordprocessingDrawing" xmlns:wp="http://schemas.openxmlformats.org/drawingml/2006/wordprocessingDrawing" xmlns:w10="urn:schemas-microsoft-com:office:word" xmlns:w="http://schemas.openxmlformats.org/wordprocessingml/2006/main" xmlns:w14="http://schemas.microsoft.com/office/word/2010/wordml" xmlns:w15="http://schemas.microsoft.com/office/word/2012/wordml" xmlns:w16cex="http://schemas.microsoft.com/office/word/2018/wordml/cex" xmlns:w16cid="http://schemas.microsoft.com/office/word/2016/wordml/cid" xmlns:w16="http://schemas.microsoft.com/office/word/2018/wordml" xmlns:w16sdtdh="http://schemas.microsoft.com/office/word/2020/wordml/sdtdatahash" xmlns:w16se="http://schemas.microsoft.com/office/word/2015/wordml/symex" xmlns:wpg="http://schemas.microsoft.com/office/word/2010/wordprocessingGroup" xmlns:wpi="http://schemas.microsoft.com/office/word/2010/wordprocessingInk" xmlns:wne="http://schemas.microsoft.com/office/word/2006/wordml" xmlns:wps="http://schemas.microsoft.com/office/word/2010/wordprocessingShape" mc:Ignorable="w14 w15 w16se w16cid w16 w16cex w16sdtdh wp14">
   <w:abstractNum w:abstractNumId="0" w15:restartNumberingAfterBreak="0">
+    <w:nsid w:val="2F71421C"/>
+    <w:multiLevelType w:val="hybridMultilevel"/>
+    <w:tmpl w:val="BA9C7888"/>
+    <w:lvl w:ilvl="0" w:tplc="04070001">
+      <w:start w:val="1"/>
+      <w:numFmt w:val="bullet"/>
+      <w:lvlText w:val=""/>
+      <w:lvlJc w:val="left"/>
+      <w:pPr>
+        <w:ind w:left="720" w:hanging="360"/>
+      </w:pPr>
+      <w:rPr>
+        <w:rFonts w:ascii="Symbol" w:hAnsi="Symbol" w:hint="default"/>
+      </w:rPr>
+    </w:lvl>
+    <w:lvl w:ilvl="1" w:tplc="04070003" w:tentative="1">
+      <w:start w:val="1"/>
+      <w:numFmt w:val="bullet"/>
+      <w:lvlText w:val="o"/>
+      <w:lvlJc w:val="left"/>
+      <w:pPr>
+        <w:ind w:left="1440" w:hanging="360"/>
+      </w:pPr>
+      <w:rPr>
+        <w:rFonts w:ascii="Courier New" w:hAnsi="Courier New" w:cs="Courier New" w:hint="default"/>
+      </w:rPr>
+    </w:lvl>
+    <w:lvl w:ilvl="2" w:tplc="04070005" w:tentative="1">
+      <w:start w:val="1"/>
+      <w:numFmt w:val="bullet"/>
+      <w:lvlText w:val=""/>
+      <w:lvlJc w:val="left"/>
+      <w:pPr>
+        <w:ind w:left="2160" w:hanging="360"/>
+      </w:pPr>
+      <w:rPr>
+        <w:rFonts w:ascii="Wingdings" w:hAnsi="Wingdings" w:hint="default"/>
+      </w:rPr>
+    </w:lvl>
+    <w:lvl w:ilvl="3" w:tplc="04070001" w:tentative="1">
+      <w:start w:val="1"/>
+      <w:numFmt w:val="bullet"/>
+      <w:lvlText w:val=""/>
+      <w:lvlJc w:val="left"/>
+      <w:pPr>
+        <w:ind w:left="2880" w:hanging="360"/>
+      </w:pPr>
+      <w:rPr>
+        <w:rFonts w:ascii="Symbol" w:hAnsi="Symbol" w:hint="default"/>
+      </w:rPr>
+    </w:lvl>
+    <w:lvl w:ilvl="4" w:tplc="04070003" w:tentative="1">
+      <w:start w:val="1"/>
+      <w:numFmt w:val="bullet"/>
+      <w:lvlText w:val="o"/>
+      <w:lvlJc w:val="left"/>
+      <w:pPr>
+        <w:ind w:left="3600" w:hanging="360"/>
+      </w:pPr>
+      <w:rPr>
+        <w:rFonts w:ascii="Courier New" w:hAnsi="Courier New" w:cs="Courier New" w:hint="default"/>
+      </w:rPr>
+    </w:lvl>
+    <w:lvl w:ilvl="5" w:tplc="04070005" w:tentative="1">
+      <w:start w:val="1"/>
+      <w:numFmt w:val="bullet"/>
+      <w:lvlText w:val=""/>
+      <w:lvlJc w:val="left"/>
+      <w:pPr>
+        <w:ind w:left="4320" w:hanging="360"/>
+      </w:pPr>
+      <w:rPr>
+        <w:rFonts w:ascii="Wingdings" w:hAnsi="Wingdings" w:hint="default"/>
+      </w:rPr>
+    </w:lvl>
+    <w:lvl w:ilvl="6" w:tplc="04070001" w:tentative="1">
+      <w:start w:val="1"/>
+      <w:numFmt w:val="bullet"/>
+      <w:lvlText w:val=""/>
+      <w:lvlJc w:val="left"/>
+      <w:pPr>
+        <w:ind w:left="5040" w:hanging="360"/>
+      </w:pPr>
+      <w:rPr>
+        <w:rFonts w:ascii="Symbol" w:hAnsi="Symbol" w:hint="default"/>
+      </w:rPr>
+    </w:lvl>
+    <w:lvl w:ilvl="7" w:tplc="04070003" w:tentative="1">
+      <w:start w:val="1"/>
+      <w:numFmt w:val="bullet"/>
+      <w:lvlText w:val="o"/>
+      <w:lvlJc w:val="left"/>
+      <w:pPr>
+        <w:ind w:left="5760" w:hanging="360"/>
+      </w:pPr>
+      <w:rPr>
+        <w:rFonts w:ascii="Courier New" w:hAnsi="Courier New" w:cs="Courier New" w:hint="default"/>
+      </w:rPr>
+    </w:lvl>
+    <w:lvl w:ilvl="8" w:tplc="04070005" w:tentative="1">
+      <w:start w:val="1"/>
+      <w:numFmt w:val="bullet"/>
+      <w:lvlText w:val=""/>
+      <w:lvlJc w:val="left"/>
+      <w:pPr>
+        <w:ind w:left="6480" w:hanging="360"/>
+      </w:pPr>
+      <w:rPr>
+        <w:rFonts w:ascii="Wingdings" w:hAnsi="Wingdings" w:hint="default"/>
+      </w:rPr>
+    </w:lvl>
+  </w:abstractNum>
+  <w:abstractNum w:abstractNumId="1" w15:restartNumberingAfterBreak="0">
+    <w:nsid w:val="38F250A4"/>
+    <w:multiLevelType w:val="hybridMultilevel"/>
+    <w:tmpl w:val="F50A4046"/>
+    <w:lvl w:ilvl="0" w:tplc="8238449E">
+      <w:numFmt w:val="bullet"/>
+      <w:lvlText w:val=""/>
+      <w:lvlJc w:val="left"/>
+      <w:pPr>
+        <w:ind w:left="720" w:hanging="360"/>
+      </w:pPr>
+      <w:rPr>
+        <w:rFonts w:ascii="Calibri" w:eastAsiaTheme="minorHAnsi" w:hAnsi="Calibri" w:cs="Calibri" w:hint="default"/>
+      </w:rPr>
+    </w:lvl>
+    <w:lvl w:ilvl="1" w:tplc="04070003" w:tentative="1">
+      <w:start w:val="1"/>
+      <w:numFmt w:val="bullet"/>
+      <w:lvlText w:val="o"/>
+      <w:lvlJc w:val="left"/>
+      <w:pPr>
+        <w:ind w:left="1440" w:hanging="360"/>
+      </w:pPr>
+      <w:rPr>
+        <w:rFonts w:ascii="Courier New" w:hAnsi="Courier New" w:cs="Courier New" w:hint="default"/>
+      </w:rPr>
+    </w:lvl>
+    <w:lvl w:ilvl="2" w:tplc="04070005" w:tentative="1">
+      <w:start w:val="1"/>
+      <w:numFmt w:val="bullet"/>
+      <w:lvlText w:val=""/>
+      <w:lvlJc w:val="left"/>
+      <w:pPr>
+        <w:ind w:left="2160" w:hanging="360"/>
+      </w:pPr>
+      <w:rPr>
+        <w:rFonts w:ascii="Wingdings" w:hAnsi="Wingdings" w:hint="default"/>
+      </w:rPr>
+    </w:lvl>
+    <w:lvl w:ilvl="3" w:tplc="04070001" w:tentative="1">
+      <w:start w:val="1"/>
+      <w:numFmt w:val="bullet"/>
+      <w:lvlText w:val=""/>
+      <w:lvlJc w:val="left"/>
+      <w:pPr>
+        <w:ind w:left="2880" w:hanging="360"/>
+      </w:pPr>
+      <w:rPr>
+        <w:rFonts w:ascii="Symbol" w:hAnsi="Symbol" w:hint="default"/>
+      </w:rPr>
+    </w:lvl>
+    <w:lvl w:ilvl="4" w:tplc="04070003" w:tentative="1">
+      <w:start w:val="1"/>
+      <w:numFmt w:val="bullet"/>
+      <w:lvlText w:val="o"/>
+      <w:lvlJc w:val="left"/>
+      <w:pPr>
+        <w:ind w:left="3600" w:hanging="360"/>
+      </w:pPr>
+      <w:rPr>
+        <w:rFonts w:ascii="Courier New" w:hAnsi="Courier New" w:cs="Courier New" w:hint="default"/>
+      </w:rPr>
+    </w:lvl>
+    <w:lvl w:ilvl="5" w:tplc="04070005" w:tentative="1">
+      <w:start w:val="1"/>
+      <w:numFmt w:val="bullet"/>
+      <w:lvlText w:val=""/>
+      <w:lvlJc w:val="left"/>
+      <w:pPr>
+        <w:ind w:left="4320" w:hanging="360"/>
+      </w:pPr>
+      <w:rPr>
+        <w:rFonts w:ascii="Wingdings" w:hAnsi="Wingdings" w:hint="default"/>
+      </w:rPr>
+    </w:lvl>
+    <w:lvl w:ilvl="6" w:tplc="04070001" w:tentative="1">
+      <w:start w:val="1"/>
+      <w:numFmt w:val="bullet"/>
+      <w:lvlText w:val=""/>
+      <w:lvlJc w:val="left"/>
+      <w:pPr>
+        <w:ind w:left="5040" w:hanging="360"/>
+      </w:pPr>
+      <w:rPr>
+        <w:rFonts w:ascii="Symbol" w:hAnsi="Symbol" w:hint="default"/>
+      </w:rPr>
+    </w:lvl>
+    <w:lvl w:ilvl="7" w:tplc="04070003" w:tentative="1">
+      <w:start w:val="1"/>
+      <w:numFmt w:val="bullet"/>
+      <w:lvlText w:val="o"/>
+      <w:lvlJc w:val="left"/>
+      <w:pPr>
+        <w:ind w:left="5760" w:hanging="360"/>
+      </w:pPr>
+      <w:rPr>
+        <w:rFonts w:ascii="Courier New" w:hAnsi="Courier New" w:cs="Courier New" w:hint="default"/>
+      </w:rPr>
+    </w:lvl>
+    <w:lvl w:ilvl="8" w:tplc="04070005" w:tentative="1">
+      <w:start w:val="1"/>
+      <w:numFmt w:val="bullet"/>
+      <w:lvlText w:val=""/>
+      <w:lvlJc w:val="left"/>
+      <w:pPr>
+        <w:ind w:left="6480" w:hanging="360"/>
+      </w:pPr>
+      <w:rPr>
+        <w:rFonts w:ascii="Wingdings" w:hAnsi="Wingdings" w:hint="default"/>
+      </w:rPr>
+    </w:lvl>
+  </w:abstractNum>
+  <w:abstractNum w:abstractNumId="2" w15:restartNumberingAfterBreak="0">
+    <w:nsid w:val="470260F8"/>
+    <w:multiLevelType w:val="hybridMultilevel"/>
+    <w:tmpl w:val="5A642F5E"/>
+    <w:lvl w:ilvl="0" w:tplc="04090001">
+      <w:start w:val="1"/>
+      <w:numFmt w:val="bullet"/>
+      <w:lvlText w:val=""/>
+      <w:lvlJc w:val="left"/>
+      <w:pPr>
+        <w:ind w:left="720" w:hanging="360"/>
+      </w:pPr>
+      <w:rPr>
+        <w:rFonts w:ascii="Symbol" w:hAnsi="Symbol" w:hint="default"/>
+      </w:rPr>
+    </w:lvl>
+    <w:lvl w:ilvl="1" w:tplc="04070003" w:tentative="1">
+      <w:start w:val="1"/>
+      <w:numFmt w:val="bullet"/>
+      <w:lvlText w:val="o"/>
+      <w:lvlJc w:val="left"/>
+      <w:pPr>
+        <w:ind w:left="1440" w:hanging="360"/>
+      </w:pPr>
+      <w:rPr>
+        <w:rFonts w:ascii="Courier New" w:hAnsi="Courier New" w:cs="Courier New" w:hint="default"/>
+      </w:rPr>
+    </w:lvl>
+    <w:lvl w:ilvl="2" w:tplc="04070005" w:tentative="1">
+      <w:start w:val="1"/>
+      <w:numFmt w:val="bullet"/>
+      <w:lvlText w:val=""/>
+      <w:lvlJc w:val="left"/>
+      <w:pPr>
+        <w:ind w:left="2160" w:hanging="360"/>
+      </w:pPr>
+      <w:rPr>
+        <w:rFonts w:ascii="Wingdings" w:hAnsi="Wingdings" w:hint="default"/>
+      </w:rPr>
+    </w:lvl>
+    <w:lvl w:ilvl="3" w:tplc="04070001" w:tentative="1">
+      <w:start w:val="1"/>
+      <w:numFmt w:val="bullet"/>
+      <w:lvlText w:val=""/>
+      <w:lvlJc w:val="left"/>
+      <w:pPr>
+        <w:ind w:left="2880" w:hanging="360"/>
+      </w:pPr>
+      <w:rPr>
+        <w:rFonts w:ascii="Symbol" w:hAnsi="Symbol" w:hint="default"/>
+      </w:rPr>
+    </w:lvl>
+    <w:lvl w:ilvl="4" w:tplc="04070003" w:tentative="1">
+      <w:start w:val="1"/>
+      <w:numFmt w:val="bullet"/>
+      <w:lvlText w:val="o"/>
+      <w:lvlJc w:val="left"/>
+      <w:pPr>
+        <w:ind w:left="3600" w:hanging="360"/>
+      </w:pPr>
+      <w:rPr>
+        <w:rFonts w:ascii="Courier New" w:hAnsi="Courier New" w:cs="Courier New" w:hint="default"/>
+      </w:rPr>
+    </w:lvl>
+    <w:lvl w:ilvl="5" w:tplc="04070005" w:tentative="1">
+      <w:start w:val="1"/>
+      <w:numFmt w:val="bullet"/>
+      <w:lvlText w:val=""/>
+      <w:lvlJc w:val="left"/>
+      <w:pPr>
+        <w:ind w:left="4320" w:hanging="360"/>
+      </w:pPr>
+      <w:rPr>
+        <w:rFonts w:ascii="Wingdings" w:hAnsi="Wingdings" w:hint="default"/>
+      </w:rPr>
+    </w:lvl>
+    <w:lvl w:ilvl="6" w:tplc="04070001" w:tentative="1">
+      <w:start w:val="1"/>
+      <w:numFmt w:val="bullet"/>
+      <w:lvlText w:val=""/>
+      <w:lvlJc w:val="left"/>
+      <w:pPr>
+        <w:ind w:left="5040" w:hanging="360"/>
+      </w:pPr>
+      <w:rPr>
+        <w:rFonts w:ascii="Symbol" w:hAnsi="Symbol" w:hint="default"/>
+      </w:rPr>
+    </w:lvl>
+    <w:lvl w:ilvl="7" w:tplc="04070003" w:tentative="1">
+      <w:start w:val="1"/>
+      <w:numFmt w:val="bullet"/>
+      <w:lvlText w:val="o"/>
+      <w:lvlJc w:val="left"/>
+      <w:pPr>
+        <w:ind w:left="5760" w:hanging="360"/>
+      </w:pPr>
+      <w:rPr>
+        <w:rFonts w:ascii="Courier New" w:hAnsi="Courier New" w:cs="Courier New" w:hint="default"/>
+      </w:rPr>
+    </w:lvl>
+    <w:lvl w:ilvl="8" w:tplc="04070005" w:tentative="1">
+      <w:start w:val="1"/>
+      <w:numFmt w:val="bullet"/>
+      <w:lvlText w:val=""/>
+      <w:lvlJc w:val="left"/>
+      <w:pPr>
+        <w:ind w:left="6480" w:hanging="360"/>
+      </w:pPr>
+      <w:rPr>
+        <w:rFonts w:ascii="Wingdings" w:hAnsi="Wingdings" w:hint="default"/>
+      </w:rPr>
+    </w:lvl>
+  </w:abstractNum>
+  <w:abstractNum w:abstractNumId="3" w15:restartNumberingAfterBreak="0">
+    <w:nsid w:val="722F3C6E"/>
+    <w:multiLevelType w:val="hybridMultilevel"/>
+    <w:tmpl w:val="06C64340"/>
+    <w:lvl w:ilvl="0" w:tplc="04090001">
+      <w:start w:val="1"/>
+      <w:numFmt w:val="bullet"/>
+      <w:lvlText w:val=""/>
+      <w:lvlJc w:val="left"/>
+      <w:pPr>
+        <w:ind w:left="720" w:hanging="360"/>
+      </w:pPr>
+      <w:rPr>
+        <w:rFonts w:ascii="Symbol" w:hAnsi="Symbol" w:hint="default"/>
+      </w:rPr>
+    </w:lvl>
+    <w:lvl w:ilvl="1" w:tplc="04070003" w:tentative="1">
+      <w:start w:val="1"/>
+      <w:numFmt w:val="bullet"/>
+      <w:lvlText w:val="o"/>
+      <w:lvlJc w:val="left"/>
+      <w:pPr>
+        <w:ind w:left="1440" w:hanging="360"/>
+      </w:pPr>
+      <w:rPr>
+        <w:rFonts w:ascii="Courier New" w:hAnsi="Courier New" w:cs="Courier New" w:hint="default"/>
+      </w:rPr>
+    </w:lvl>
+    <w:lvl w:ilvl="2" w:tplc="04070005" w:tentative="1">
+      <w:start w:val="1"/>
+      <w:numFmt w:val="bullet"/>
+      <w:lvlText w:val=""/>
+      <w:lvlJc w:val="left"/>
+      <w:pPr>
+        <w:ind w:left="2160" w:hanging="360"/>
+      </w:pPr>
+      <w:rPr>
+        <w:rFonts w:ascii="Wingdings" w:hAnsi="Wingdings" w:hint="default"/>
+      </w:rPr>
+    </w:lvl>
+    <w:lvl w:ilvl="3" w:tplc="04070001" w:tentative="1">
+      <w:start w:val="1"/>
+      <w:numFmt w:val="bullet"/>
+      <w:lvlText w:val=""/>
+      <w:lvlJc w:val="left"/>
+      <w:pPr>
+        <w:ind w:left="2880" w:hanging="360"/>
+      </w:pPr>
+      <w:rPr>
+        <w:rFonts w:ascii="Symbol" w:hAnsi="Symbol" w:hint="default"/>
+      </w:rPr>
+    </w:lvl>
+    <w:lvl w:ilvl="4" w:tplc="04070003" w:tentative="1">
+      <w:start w:val="1"/>
+      <w:numFmt w:val="bullet"/>
+      <w:lvlText w:val="o"/>
+      <w:lvlJc w:val="left"/>
+      <w:pPr>
+        <w:ind w:left="3600" w:hanging="360"/>
+      </w:pPr>
+      <w:rPr>
+        <w:rFonts w:ascii="Courier New" w:hAnsi="Courier New" w:cs="Courier New" w:hint="default"/>
+      </w:rPr>
+    </w:lvl>
+    <w:lvl w:ilvl="5" w:tplc="04070005" w:tentative="1">
+      <w:start w:val="1"/>
+      <w:numFmt w:val="bullet"/>
+      <w:lvlText w:val=""/>
+      <w:lvlJc w:val="left"/>
+      <w:pPr>
+        <w:ind w:left="4320" w:hanging="360"/>
+      </w:pPr>
+      <w:rPr>
+        <w:rFonts w:ascii="Wingdings" w:hAnsi="Wingdings" w:hint="default"/>
+      </w:rPr>
+    </w:lvl>
+    <w:lvl w:ilvl="6" w:tplc="04070001" w:tentative="1">
+      <w:start w:val="1"/>
+      <w:numFmt w:val="bullet"/>
+      <w:lvlText w:val=""/>
+      <w:lvlJc w:val="left"/>
+      <w:pPr>
+        <w:ind w:left="5040" w:hanging="360"/>
+      </w:pPr>
+      <w:rPr>
+        <w:rFonts w:ascii="Symbol" w:hAnsi="Symbol" w:hint="default"/>
+      </w:rPr>
+    </w:lvl>
+    <w:lvl w:ilvl="7" w:tplc="04070003" w:tentative="1">
+      <w:start w:val="1"/>
+      <w:numFmt w:val="bullet"/>
+      <w:lvlText w:val="o"/>
+      <w:lvlJc w:val="left"/>
+      <w:pPr>
+        <w:ind w:left="5760" w:hanging="360"/>
+      </w:pPr>
+      <w:rPr>
+        <w:rFonts w:ascii="Courier New" w:hAnsi="Courier New" w:cs="Courier New" w:hint="default"/>
+      </w:rPr>
+    </w:lvl>
+    <w:lvl w:ilvl="8" w:tplc="04070005" w:tentative="1">
+      <w:start w:val="1"/>
+      <w:numFmt w:val="bullet"/>
+      <w:lvlText w:val=""/>
+      <w:lvlJc w:val="left"/>
+      <w:pPr>
+        <w:ind w:left="6480" w:hanging="360"/>
+      </w:pPr>
+      <w:rPr>
+        <w:rFonts w:ascii="Wingdings" w:hAnsi="Wingdings" w:hint="default"/>
+      </w:rPr>
+    </w:lvl>
+  </w:abstractNum>
+  <w:abstractNum w:abstractNumId="4" w15:restartNumberingAfterBreak="0">
     <w:nsid w:val="7D0C7D38"/>
     <w:multiLevelType w:val="hybridMultilevel"/>
     <w:tmpl w:val="64E4DC5A"/>
@@ -23195,13 +24500,25 @@
     </w:lvl>
   </w:abstractNum>
   <w:num w:numId="1">
+    <w:abstractNumId w:val="4"/>
+  </w:num>
+  <w:num w:numId="2">
     <w:abstractNumId w:val="0"/>
+  </w:num>
+  <w:num w:numId="3">
+    <w:abstractNumId w:val="1"/>
+  </w:num>
+  <w:num w:numId="4">
+    <w:abstractNumId w:val="2"/>
+  </w:num>
+  <w:num w:numId="5">
+    <w:abstractNumId w:val="3"/>
   </w:num>
 </w:numbering>
 </file>
 
 <file path=word/styles.xml><?xml version="1.0" encoding="utf-8"?>
-<w:styles xmlns:mc="http://schemas.openxmlformats.org/markup-compatibility/2006" xmlns:r="http://schemas.openxmlformats.org/officeDocument/2006/relationships" xmlns:w="http://schemas.openxmlformats.org/wordprocessingml/2006/main" xmlns:w14="http://schemas.microsoft.com/office/word/2010/wordml" xmlns:w15="http://schemas.microsoft.com/office/word/2012/wordml" xmlns:w16cex="http://schemas.microsoft.com/office/word/2018/wordml/cex" xmlns:w16cid="http://schemas.microsoft.com/office/word/2016/wordml/cid" xmlns:w16="http://schemas.microsoft.com/office/word/2018/wordml" xmlns:w16se="http://schemas.microsoft.com/office/word/2015/wordml/symex" mc:Ignorable="w14 w15 w16se w16cid w16 w16cex">
+<w:styles xmlns:mc="http://schemas.openxmlformats.org/markup-compatibility/2006" xmlns:r="http://schemas.openxmlformats.org/officeDocument/2006/relationships" xmlns:w="http://schemas.openxmlformats.org/wordprocessingml/2006/main" xmlns:w14="http://schemas.microsoft.com/office/word/2010/wordml" xmlns:w15="http://schemas.microsoft.com/office/word/2012/wordml" xmlns:w16cex="http://schemas.microsoft.com/office/word/2018/wordml/cex" xmlns:w16cid="http://schemas.microsoft.com/office/word/2016/wordml/cid" xmlns:w16="http://schemas.microsoft.com/office/word/2018/wordml" xmlns:w16sdtdh="http://schemas.microsoft.com/office/word/2020/wordml/sdtdatahash" xmlns:w16se="http://schemas.microsoft.com/office/word/2015/wordml/symex" mc:Ignorable="w14 w15 w16se w16cid w16 w16cex w16sdtdh">
   <w:docDefaults>
     <w:rPrDefault>
       <w:rPr>
@@ -24273,6 +25590,34 @@
     <w:unhideWhenUsed/>
     <w:rsid w:val="00A41570"/>
   </w:style>
+  <w:style w:type="paragraph" w:customStyle="1" w:styleId="Default">
+    <w:name w:val="Default"/>
+    <w:rsid w:val="0057208B"/>
+    <w:pPr>
+      <w:autoSpaceDE w:val="0"/>
+      <w:autoSpaceDN w:val="0"/>
+      <w:adjustRightInd w:val="0"/>
+      <w:spacing w:after="0" w:line="240" w:lineRule="auto"/>
+    </w:pPr>
+    <w:rPr>
+      <w:rFonts w:ascii="Calibri" w:hAnsi="Calibri" w:cs="Calibri"/>
+      <w:color w:val="000000"/>
+      <w:sz w:val="24"/>
+      <w:szCs w:val="24"/>
+    </w:rPr>
+  </w:style>
+  <w:style w:type="character" w:styleId="NichtaufgelsteErwhnung">
+    <w:name w:val="Unresolved Mention"/>
+    <w:basedOn w:val="Absatz-Standardschriftart"/>
+    <w:uiPriority w:val="99"/>
+    <w:semiHidden/>
+    <w:unhideWhenUsed/>
+    <w:rsid w:val="0057208B"/>
+    <w:rPr>
+      <w:color w:val="605E5C"/>
+      <w:shd w:val="clear" w:color="auto" w:fill="E1DFDD"/>
+    </w:rPr>
+  </w:style>
 </w:styles>
 </file>
 

</xml_diff>